<commit_message>
finished database, need to work on intro and review
</commit_message>
<xml_diff>
--- a/document/IPT_Task1_OliverLenehan_AnalysisReport.docx
+++ b/document/IPT_Task1_OliverLenehan_AnalysisReport.docx
@@ -387,7 +387,8 @@
     <w:sdt>
       <w:sdtPr>
         <w:rPr>
-          <w:rFonts w:asciiTheme="minorHAnsi" w:eastAsiaTheme="minorHAnsi" w:hAnsiTheme="minorHAnsi" w:cstheme="minorBidi"/>
+          <w:rFonts w:ascii="Cambria" w:eastAsiaTheme="minorHAnsi" w:hAnsi="Cambria" w:cstheme="minorBidi"/>
+          <w:b/>
           <w:color w:val="auto"/>
           <w:sz w:val="36"/>
           <w:szCs w:val="22"/>
@@ -401,7 +402,7 @@
       </w:sdtPr>
       <w:sdtEndPr>
         <w:rPr>
-          <w:b/>
+          <w:rFonts w:asciiTheme="minorHAnsi" w:hAnsiTheme="minorHAnsi"/>
           <w:bCs/>
           <w:noProof/>
           <w:sz w:val="22"/>
@@ -412,14 +413,26 @@
           <w:pPr>
             <w:pStyle w:val="TOCHeading"/>
             <w:rPr>
+              <w:rFonts w:ascii="Cambria" w:hAnsi="Cambria"/>
+              <w:b/>
               <w:sz w:val="48"/>
             </w:rPr>
           </w:pPr>
           <w:r>
             <w:rPr>
+              <w:rFonts w:ascii="Cambria" w:hAnsi="Cambria"/>
+              <w:b/>
               <w:sz w:val="48"/>
             </w:rPr>
             <w:t>Table of Contents</w:t>
+          </w:r>
+          <w:r>
+            <w:rPr>
+              <w:rFonts w:ascii="Cambria" w:hAnsi="Cambria"/>
+              <w:b/>
+              <w:sz w:val="48"/>
+            </w:rPr>
+            <w:br/>
           </w:r>
         </w:p>
         <w:p>
@@ -443,10 +456,12 @@
           <w:r>
             <w:fldChar w:fldCharType="separate"/>
           </w:r>
-          <w:hyperlink w:anchor="_Toc4596567" w:history="1">
+          <w:hyperlink w:anchor="_Toc4610546" w:history="1">
             <w:r>
               <w:rPr>
                 <w:rStyle w:val="Hyperlink"/>
+                <w:rFonts w:ascii="Cambria" w:hAnsi="Cambria"/>
+                <w:b/>
                 <w:noProof/>
               </w:rPr>
               <w:t>Introduction</w:t>
@@ -470,7 +485,7 @@
                 <w:noProof/>
                 <w:webHidden/>
               </w:rPr>
-              <w:instrText xml:space="preserve"> PAGEREF _Toc4596567 \h </w:instrText>
+              <w:instrText xml:space="preserve"> PAGEREF _Toc4610546 \h </w:instrText>
             </w:r>
             <w:r>
               <w:rPr>
@@ -513,7 +528,7 @@
               <w:lang w:val="en-GB" w:eastAsia="en-GB"/>
             </w:rPr>
           </w:pPr>
-          <w:hyperlink w:anchor="_Toc4596568" w:history="1">
+          <w:hyperlink w:anchor="_Toc4610547" w:history="1">
             <w:r>
               <w:rPr>
                 <w:rStyle w:val="Hyperlink"/>
@@ -542,7 +557,78 @@
                 <w:noProof/>
                 <w:webHidden/>
               </w:rPr>
-              <w:instrText xml:space="preserve"> PAGEREF _Toc4596568 \h </w:instrText>
+              <w:instrText xml:space="preserve"> PAGEREF _Toc4610547 \h </w:instrText>
+            </w:r>
+            <w:r>
+              <w:rPr>
+                <w:noProof/>
+                <w:webHidden/>
+              </w:rPr>
+            </w:r>
+            <w:r>
+              <w:rPr>
+                <w:noProof/>
+                <w:webHidden/>
+              </w:rPr>
+              <w:fldChar w:fldCharType="separate"/>
+            </w:r>
+            <w:r>
+              <w:rPr>
+                <w:noProof/>
+                <w:webHidden/>
+              </w:rPr>
+              <w:t>4</w:t>
+            </w:r>
+            <w:r>
+              <w:rPr>
+                <w:noProof/>
+                <w:webHidden/>
+              </w:rPr>
+              <w:fldChar w:fldCharType="end"/>
+            </w:r>
+          </w:hyperlink>
+        </w:p>
+        <w:p>
+          <w:pPr>
+            <w:pStyle w:val="TOC3"/>
+            <w:tabs>
+              <w:tab w:val="right" w:leader="dot" w:pos="10456"/>
+            </w:tabs>
+            <w:rPr>
+              <w:rFonts w:eastAsiaTheme="minorEastAsia"/>
+              <w:noProof/>
+              <w:lang w:val="en-GB" w:eastAsia="en-GB"/>
+            </w:rPr>
+          </w:pPr>
+          <w:hyperlink w:anchor="_Toc4610548" w:history="1">
+            <w:r>
+              <w:rPr>
+                <w:rStyle w:val="Hyperlink"/>
+                <w:rFonts w:ascii="Cambria" w:hAnsi="Cambria"/>
+                <w:noProof/>
+              </w:rPr>
+              <w:t>Information Systems Diagram</w:t>
+            </w:r>
+            <w:r>
+              <w:rPr>
+                <w:noProof/>
+                <w:webHidden/>
+              </w:rPr>
+              <w:tab/>
+            </w:r>
+            <w:r>
+              <w:rPr>
+                <w:noProof/>
+                <w:webHidden/>
+              </w:rPr>
+              <w:fldChar w:fldCharType="begin"/>
+            </w:r>
+            <w:r>
+              <w:rPr>
+                <w:noProof/>
+                <w:webHidden/>
+              </w:rPr>
+              <w:instrText xml:space="preserve"> PAGEREF _Toc4610548 \h </w:instrText>
             </w:r>
             <w:r>
               <w:rPr>
@@ -585,7 +671,7 @@
               <w:lang w:val="en-GB" w:eastAsia="en-GB"/>
             </w:rPr>
           </w:pPr>
-          <w:hyperlink w:anchor="_Toc4596569" w:history="1">
+          <w:hyperlink w:anchor="_Toc4610549" w:history="1">
             <w:r>
               <w:rPr>
                 <w:rStyle w:val="Hyperlink"/>
@@ -614,7 +700,7 @@
                 <w:noProof/>
                 <w:webHidden/>
               </w:rPr>
-              <w:instrText xml:space="preserve"> PAGEREF _Toc4596569 \h </w:instrText>
+              <w:instrText xml:space="preserve"> PAGEREF _Toc4610549 \h </w:instrText>
             </w:r>
             <w:r>
               <w:rPr>
@@ -657,7 +743,7 @@
               <w:lang w:val="en-GB" w:eastAsia="en-GB"/>
             </w:rPr>
           </w:pPr>
-          <w:hyperlink w:anchor="_Toc4596570" w:history="1">
+          <w:hyperlink w:anchor="_Toc4610550" w:history="1">
             <w:r>
               <w:rPr>
                 <w:rStyle w:val="Hyperlink"/>
@@ -685,7 +771,7 @@
                 <w:noProof/>
                 <w:webHidden/>
               </w:rPr>
-              <w:instrText xml:space="preserve"> PAGEREF _Toc4596570 \h </w:instrText>
+              <w:instrText xml:space="preserve"> PAGEREF _Toc4610550 \h </w:instrText>
             </w:r>
             <w:r>
               <w:rPr>
@@ -723,10 +809,12 @@
               <w:tab w:val="right" w:leader="dot" w:pos="10456"/>
             </w:tabs>
             <w:rPr>
+              <w:rFonts w:eastAsiaTheme="minorEastAsia"/>
               <w:noProof/>
+              <w:lang w:val="en-GB" w:eastAsia="en-GB"/>
             </w:rPr>
           </w:pPr>
-          <w:hyperlink w:anchor="_Toc4596571" w:history="1">
+          <w:hyperlink w:anchor="_Toc4610551" w:history="1">
             <w:r>
               <w:rPr>
                 <w:rStyle w:val="Hyperlink"/>
@@ -754,7 +842,7 @@
                 <w:noProof/>
                 <w:webHidden/>
               </w:rPr>
-              <w:instrText xml:space="preserve"> PAGEREF _Toc4596571 \h </w:instrText>
+              <w:instrText xml:space="preserve"> PAGEREF _Toc4610551 \h </w:instrText>
             </w:r>
             <w:r>
               <w:rPr>
@@ -792,10 +880,12 @@
               <w:tab w:val="right" w:leader="dot" w:pos="10456"/>
             </w:tabs>
             <w:rPr>
+              <w:rFonts w:eastAsiaTheme="minorEastAsia"/>
               <w:noProof/>
+              <w:lang w:val="en-GB" w:eastAsia="en-GB"/>
             </w:rPr>
           </w:pPr>
-          <w:hyperlink w:anchor="_Toc4596572" w:history="1">
+          <w:hyperlink w:anchor="_Toc4610552" w:history="1">
             <w:r>
               <w:rPr>
                 <w:rStyle w:val="Hyperlink"/>
@@ -823,7 +913,7 @@
                 <w:noProof/>
                 <w:webHidden/>
               </w:rPr>
-              <w:instrText xml:space="preserve"> PAGEREF _Toc4596572 \h </w:instrText>
+              <w:instrText xml:space="preserve"> PAGEREF _Toc4610552 \h </w:instrText>
             </w:r>
             <w:r>
               <w:rPr>
@@ -861,10 +951,12 @@
               <w:tab w:val="right" w:leader="dot" w:pos="10456"/>
             </w:tabs>
             <w:rPr>
+              <w:rFonts w:eastAsiaTheme="minorEastAsia"/>
               <w:noProof/>
+              <w:lang w:val="en-GB" w:eastAsia="en-GB"/>
             </w:rPr>
           </w:pPr>
-          <w:hyperlink w:anchor="_Toc4596573" w:history="1">
+          <w:hyperlink w:anchor="_Toc4610553" w:history="1">
             <w:r>
               <w:rPr>
                 <w:rStyle w:val="Hyperlink"/>
@@ -892,7 +984,7 @@
                 <w:noProof/>
                 <w:webHidden/>
               </w:rPr>
-              <w:instrText xml:space="preserve"> PAGEREF _Toc4596573 \h </w:instrText>
+              <w:instrText xml:space="preserve"> PAGEREF _Toc4610553 \h </w:instrText>
             </w:r>
             <w:r>
               <w:rPr>
@@ -913,6 +1005,77 @@
                 <w:webHidden/>
               </w:rPr>
               <w:t>8</w:t>
+            </w:r>
+            <w:r>
+              <w:rPr>
+                <w:noProof/>
+                <w:webHidden/>
+              </w:rPr>
+              <w:fldChar w:fldCharType="end"/>
+            </w:r>
+          </w:hyperlink>
+        </w:p>
+        <w:p>
+          <w:pPr>
+            <w:pStyle w:val="TOC3"/>
+            <w:tabs>
+              <w:tab w:val="right" w:leader="dot" w:pos="10456"/>
+            </w:tabs>
+            <w:rPr>
+              <w:rFonts w:eastAsiaTheme="minorEastAsia"/>
+              <w:noProof/>
+              <w:lang w:val="en-GB" w:eastAsia="en-GB"/>
+            </w:rPr>
+          </w:pPr>
+          <w:hyperlink w:anchor="_Toc4610554" w:history="1">
+            <w:r>
+              <w:rPr>
+                <w:rStyle w:val="Hyperlink"/>
+                <w:rFonts w:ascii="Cambria" w:hAnsi="Cambria"/>
+                <w:noProof/>
+              </w:rPr>
+              <w:t>Database Relationships</w:t>
+            </w:r>
+            <w:r>
+              <w:rPr>
+                <w:noProof/>
+                <w:webHidden/>
+              </w:rPr>
+              <w:tab/>
+            </w:r>
+            <w:r>
+              <w:rPr>
+                <w:noProof/>
+                <w:webHidden/>
+              </w:rPr>
+              <w:fldChar w:fldCharType="begin"/>
+            </w:r>
+            <w:r>
+              <w:rPr>
+                <w:noProof/>
+                <w:webHidden/>
+              </w:rPr>
+              <w:instrText xml:space="preserve"> PAGEREF _Toc4610554 \h </w:instrText>
+            </w:r>
+            <w:r>
+              <w:rPr>
+                <w:noProof/>
+                <w:webHidden/>
+              </w:rPr>
+            </w:r>
+            <w:r>
+              <w:rPr>
+                <w:noProof/>
+                <w:webHidden/>
+              </w:rPr>
+              <w:fldChar w:fldCharType="separate"/>
+            </w:r>
+            <w:r>
+              <w:rPr>
+                <w:noProof/>
+                <w:webHidden/>
+              </w:rPr>
+              <w:t>9</w:t>
             </w:r>
             <w:r>
               <w:rPr>
@@ -935,14 +1098,14 @@
               <w:lang w:val="en-GB" w:eastAsia="en-GB"/>
             </w:rPr>
           </w:pPr>
-          <w:hyperlink w:anchor="_Toc4596574" w:history="1">
+          <w:hyperlink w:anchor="_Toc4610555" w:history="1">
             <w:r>
               <w:rPr>
                 <w:rStyle w:val="Hyperlink"/>
                 <w:rFonts w:ascii="Cambria" w:hAnsi="Cambria"/>
                 <w:noProof/>
               </w:rPr>
-              <w:t>Database Relationships</w:t>
+              <w:t>Forms</w:t>
             </w:r>
             <w:r>
               <w:rPr>
@@ -963,7 +1126,7 @@
                 <w:noProof/>
                 <w:webHidden/>
               </w:rPr>
-              <w:instrText xml:space="preserve"> PAGEREF _Toc4596574 \h </w:instrText>
+              <w:instrText xml:space="preserve"> PAGEREF _Toc4610555 \h </w:instrText>
             </w:r>
             <w:r>
               <w:rPr>
@@ -983,7 +1146,220 @@
                 <w:noProof/>
                 <w:webHidden/>
               </w:rPr>
-              <w:t>9</w:t>
+              <w:t>10</w:t>
+            </w:r>
+            <w:r>
+              <w:rPr>
+                <w:noProof/>
+                <w:webHidden/>
+              </w:rPr>
+              <w:fldChar w:fldCharType="end"/>
+            </w:r>
+          </w:hyperlink>
+        </w:p>
+        <w:p>
+          <w:pPr>
+            <w:pStyle w:val="TOC3"/>
+            <w:tabs>
+              <w:tab w:val="right" w:leader="dot" w:pos="10456"/>
+            </w:tabs>
+            <w:rPr>
+              <w:rFonts w:eastAsiaTheme="minorEastAsia"/>
+              <w:noProof/>
+              <w:lang w:val="en-GB" w:eastAsia="en-GB"/>
+            </w:rPr>
+          </w:pPr>
+          <w:hyperlink w:anchor="_Toc4610556" w:history="1">
+            <w:r>
+              <w:rPr>
+                <w:rStyle w:val="Hyperlink"/>
+                <w:rFonts w:ascii="Cambria" w:hAnsi="Cambria"/>
+                <w:noProof/>
+              </w:rPr>
+              <w:t>Members Form</w:t>
+            </w:r>
+            <w:r>
+              <w:rPr>
+                <w:noProof/>
+                <w:webHidden/>
+              </w:rPr>
+              <w:tab/>
+            </w:r>
+            <w:r>
+              <w:rPr>
+                <w:noProof/>
+                <w:webHidden/>
+              </w:rPr>
+              <w:fldChar w:fldCharType="begin"/>
+            </w:r>
+            <w:r>
+              <w:rPr>
+                <w:noProof/>
+                <w:webHidden/>
+              </w:rPr>
+              <w:instrText xml:space="preserve"> PAGEREF _Toc4610556 \h </w:instrText>
+            </w:r>
+            <w:r>
+              <w:rPr>
+                <w:noProof/>
+                <w:webHidden/>
+              </w:rPr>
+            </w:r>
+            <w:r>
+              <w:rPr>
+                <w:noProof/>
+                <w:webHidden/>
+              </w:rPr>
+              <w:fldChar w:fldCharType="separate"/>
+            </w:r>
+            <w:r>
+              <w:rPr>
+                <w:noProof/>
+                <w:webHidden/>
+              </w:rPr>
+              <w:t>10</w:t>
+            </w:r>
+            <w:r>
+              <w:rPr>
+                <w:noProof/>
+                <w:webHidden/>
+              </w:rPr>
+              <w:fldChar w:fldCharType="end"/>
+            </w:r>
+          </w:hyperlink>
+        </w:p>
+        <w:p>
+          <w:pPr>
+            <w:pStyle w:val="TOC3"/>
+            <w:tabs>
+              <w:tab w:val="right" w:leader="dot" w:pos="10456"/>
+            </w:tabs>
+            <w:rPr>
+              <w:rFonts w:eastAsiaTheme="minorEastAsia"/>
+              <w:noProof/>
+              <w:lang w:val="en-GB" w:eastAsia="en-GB"/>
+            </w:rPr>
+          </w:pPr>
+          <w:hyperlink w:anchor="_Toc4610557" w:history="1">
+            <w:r>
+              <w:rPr>
+                <w:rStyle w:val="Hyperlink"/>
+                <w:rFonts w:ascii="Cambria" w:hAnsi="Cambria"/>
+                <w:noProof/>
+              </w:rPr>
+              <w:t>Books Form</w:t>
+            </w:r>
+            <w:r>
+              <w:rPr>
+                <w:noProof/>
+                <w:webHidden/>
+              </w:rPr>
+              <w:tab/>
+            </w:r>
+            <w:r>
+              <w:rPr>
+                <w:noProof/>
+                <w:webHidden/>
+              </w:rPr>
+              <w:fldChar w:fldCharType="begin"/>
+            </w:r>
+            <w:r>
+              <w:rPr>
+                <w:noProof/>
+                <w:webHidden/>
+              </w:rPr>
+              <w:instrText xml:space="preserve"> PAGEREF _Toc4610557 \h </w:instrText>
+            </w:r>
+            <w:r>
+              <w:rPr>
+                <w:noProof/>
+                <w:webHidden/>
+              </w:rPr>
+            </w:r>
+            <w:r>
+              <w:rPr>
+                <w:noProof/>
+                <w:webHidden/>
+              </w:rPr>
+              <w:fldChar w:fldCharType="separate"/>
+            </w:r>
+            <w:r>
+              <w:rPr>
+                <w:noProof/>
+                <w:webHidden/>
+              </w:rPr>
+              <w:t>11</w:t>
+            </w:r>
+            <w:r>
+              <w:rPr>
+                <w:noProof/>
+                <w:webHidden/>
+              </w:rPr>
+              <w:fldChar w:fldCharType="end"/>
+            </w:r>
+          </w:hyperlink>
+        </w:p>
+        <w:p>
+          <w:pPr>
+            <w:pStyle w:val="TOC3"/>
+            <w:tabs>
+              <w:tab w:val="right" w:leader="dot" w:pos="10456"/>
+            </w:tabs>
+            <w:rPr>
+              <w:rFonts w:eastAsiaTheme="minorEastAsia"/>
+              <w:noProof/>
+              <w:lang w:val="en-GB" w:eastAsia="en-GB"/>
+            </w:rPr>
+          </w:pPr>
+          <w:hyperlink w:anchor="_Toc4610558" w:history="1">
+            <w:r>
+              <w:rPr>
+                <w:rStyle w:val="Hyperlink"/>
+                <w:rFonts w:ascii="Cambria" w:hAnsi="Cambria"/>
+                <w:noProof/>
+              </w:rPr>
+              <w:t>Borrowing Form</w:t>
+            </w:r>
+            <w:r>
+              <w:rPr>
+                <w:noProof/>
+                <w:webHidden/>
+              </w:rPr>
+              <w:tab/>
+            </w:r>
+            <w:r>
+              <w:rPr>
+                <w:noProof/>
+                <w:webHidden/>
+              </w:rPr>
+              <w:fldChar w:fldCharType="begin"/>
+            </w:r>
+            <w:r>
+              <w:rPr>
+                <w:noProof/>
+                <w:webHidden/>
+              </w:rPr>
+              <w:instrText xml:space="preserve"> PAGEREF _Toc4610558 \h </w:instrText>
+            </w:r>
+            <w:r>
+              <w:rPr>
+                <w:noProof/>
+                <w:webHidden/>
+              </w:rPr>
+            </w:r>
+            <w:r>
+              <w:rPr>
+                <w:noProof/>
+                <w:webHidden/>
+              </w:rPr>
+              <w:fldChar w:fldCharType="separate"/>
+            </w:r>
+            <w:r>
+              <w:rPr>
+                <w:noProof/>
+                <w:webHidden/>
+              </w:rPr>
+              <w:t>12</w:t>
             </w:r>
             <w:r>
               <w:rPr>
@@ -1006,14 +1382,14 @@
               <w:lang w:val="en-GB" w:eastAsia="en-GB"/>
             </w:rPr>
           </w:pPr>
-          <w:hyperlink w:anchor="_Toc4596575" w:history="1">
+          <w:hyperlink w:anchor="_Toc4610559" w:history="1">
             <w:r>
               <w:rPr>
                 <w:rStyle w:val="Hyperlink"/>
                 <w:rFonts w:ascii="Cambria" w:hAnsi="Cambria"/>
                 <w:noProof/>
               </w:rPr>
-              <w:t>Database Forms</w:t>
+              <w:t>Queries</w:t>
             </w:r>
             <w:r>
               <w:rPr>
@@ -1034,7 +1410,7 @@
                 <w:noProof/>
                 <w:webHidden/>
               </w:rPr>
-              <w:instrText xml:space="preserve"> PAGEREF _Toc4596575 \h </w:instrText>
+              <w:instrText xml:space="preserve"> PAGEREF _Toc4610559 \h </w:instrText>
             </w:r>
             <w:r>
               <w:rPr>
@@ -1054,7 +1430,433 @@
                 <w:noProof/>
                 <w:webHidden/>
               </w:rPr>
-              <w:t>9</w:t>
+              <w:t>13</w:t>
+            </w:r>
+            <w:r>
+              <w:rPr>
+                <w:noProof/>
+                <w:webHidden/>
+              </w:rPr>
+              <w:fldChar w:fldCharType="end"/>
+            </w:r>
+          </w:hyperlink>
+        </w:p>
+        <w:p>
+          <w:pPr>
+            <w:pStyle w:val="TOC3"/>
+            <w:tabs>
+              <w:tab w:val="right" w:leader="dot" w:pos="10456"/>
+            </w:tabs>
+            <w:rPr>
+              <w:rFonts w:eastAsiaTheme="minorEastAsia"/>
+              <w:noProof/>
+              <w:lang w:val="en-GB" w:eastAsia="en-GB"/>
+            </w:rPr>
+          </w:pPr>
+          <w:hyperlink w:anchor="_Toc4610560" w:history="1">
+            <w:r>
+              <w:rPr>
+                <w:rStyle w:val="Hyperlink"/>
+                <w:rFonts w:ascii="Cambria" w:hAnsi="Cambria"/>
+                <w:noProof/>
+              </w:rPr>
+              <w:t>Summary of All Books Query</w:t>
+            </w:r>
+            <w:r>
+              <w:rPr>
+                <w:noProof/>
+                <w:webHidden/>
+              </w:rPr>
+              <w:tab/>
+            </w:r>
+            <w:r>
+              <w:rPr>
+                <w:noProof/>
+                <w:webHidden/>
+              </w:rPr>
+              <w:fldChar w:fldCharType="begin"/>
+            </w:r>
+            <w:r>
+              <w:rPr>
+                <w:noProof/>
+                <w:webHidden/>
+              </w:rPr>
+              <w:instrText xml:space="preserve"> PAGEREF _Toc4610560 \h </w:instrText>
+            </w:r>
+            <w:r>
+              <w:rPr>
+                <w:noProof/>
+                <w:webHidden/>
+              </w:rPr>
+            </w:r>
+            <w:r>
+              <w:rPr>
+                <w:noProof/>
+                <w:webHidden/>
+              </w:rPr>
+              <w:fldChar w:fldCharType="separate"/>
+            </w:r>
+            <w:r>
+              <w:rPr>
+                <w:noProof/>
+                <w:webHidden/>
+              </w:rPr>
+              <w:t>13</w:t>
+            </w:r>
+            <w:r>
+              <w:rPr>
+                <w:noProof/>
+                <w:webHidden/>
+              </w:rPr>
+              <w:fldChar w:fldCharType="end"/>
+            </w:r>
+          </w:hyperlink>
+        </w:p>
+        <w:p>
+          <w:pPr>
+            <w:pStyle w:val="TOC3"/>
+            <w:tabs>
+              <w:tab w:val="right" w:leader="dot" w:pos="10456"/>
+            </w:tabs>
+            <w:rPr>
+              <w:rFonts w:eastAsiaTheme="minorEastAsia"/>
+              <w:noProof/>
+              <w:lang w:val="en-GB" w:eastAsia="en-GB"/>
+            </w:rPr>
+          </w:pPr>
+          <w:hyperlink w:anchor="_Toc4610561" w:history="1">
+            <w:r>
+              <w:rPr>
+                <w:rStyle w:val="Hyperlink"/>
+                <w:rFonts w:ascii="Cambria" w:hAnsi="Cambria"/>
+                <w:noProof/>
+              </w:rPr>
+              <w:t>Overdue Books Query</w:t>
+            </w:r>
+            <w:r>
+              <w:rPr>
+                <w:noProof/>
+                <w:webHidden/>
+              </w:rPr>
+              <w:tab/>
+            </w:r>
+            <w:r>
+              <w:rPr>
+                <w:noProof/>
+                <w:webHidden/>
+              </w:rPr>
+              <w:fldChar w:fldCharType="begin"/>
+            </w:r>
+            <w:r>
+              <w:rPr>
+                <w:noProof/>
+                <w:webHidden/>
+              </w:rPr>
+              <w:instrText xml:space="preserve"> PAGEREF _Toc4610561 \h </w:instrText>
+            </w:r>
+            <w:r>
+              <w:rPr>
+                <w:noProof/>
+                <w:webHidden/>
+              </w:rPr>
+            </w:r>
+            <w:r>
+              <w:rPr>
+                <w:noProof/>
+                <w:webHidden/>
+              </w:rPr>
+              <w:fldChar w:fldCharType="separate"/>
+            </w:r>
+            <w:r>
+              <w:rPr>
+                <w:noProof/>
+                <w:webHidden/>
+              </w:rPr>
+              <w:t>13</w:t>
+            </w:r>
+            <w:r>
+              <w:rPr>
+                <w:noProof/>
+                <w:webHidden/>
+              </w:rPr>
+              <w:fldChar w:fldCharType="end"/>
+            </w:r>
+          </w:hyperlink>
+        </w:p>
+        <w:p>
+          <w:pPr>
+            <w:pStyle w:val="TOC2"/>
+            <w:tabs>
+              <w:tab w:val="right" w:leader="dot" w:pos="10456"/>
+            </w:tabs>
+            <w:rPr>
+              <w:rFonts w:eastAsiaTheme="minorEastAsia"/>
+              <w:noProof/>
+              <w:lang w:val="en-GB" w:eastAsia="en-GB"/>
+            </w:rPr>
+          </w:pPr>
+          <w:hyperlink w:anchor="_Toc4610562" w:history="1">
+            <w:r>
+              <w:rPr>
+                <w:rStyle w:val="Hyperlink"/>
+                <w:rFonts w:ascii="Cambria" w:hAnsi="Cambria"/>
+                <w:noProof/>
+              </w:rPr>
+              <w:t>Summary of All Books Report</w:t>
+            </w:r>
+            <w:r>
+              <w:rPr>
+                <w:noProof/>
+                <w:webHidden/>
+              </w:rPr>
+              <w:tab/>
+            </w:r>
+            <w:r>
+              <w:rPr>
+                <w:noProof/>
+                <w:webHidden/>
+              </w:rPr>
+              <w:fldChar w:fldCharType="begin"/>
+            </w:r>
+            <w:r>
+              <w:rPr>
+                <w:noProof/>
+                <w:webHidden/>
+              </w:rPr>
+              <w:instrText xml:space="preserve"> PAGEREF _Toc4610562 \h </w:instrText>
+            </w:r>
+            <w:r>
+              <w:rPr>
+                <w:noProof/>
+                <w:webHidden/>
+              </w:rPr>
+            </w:r>
+            <w:r>
+              <w:rPr>
+                <w:noProof/>
+                <w:webHidden/>
+              </w:rPr>
+              <w:fldChar w:fldCharType="separate"/>
+            </w:r>
+            <w:r>
+              <w:rPr>
+                <w:noProof/>
+                <w:webHidden/>
+              </w:rPr>
+              <w:t>14</w:t>
+            </w:r>
+            <w:r>
+              <w:rPr>
+                <w:noProof/>
+                <w:webHidden/>
+              </w:rPr>
+              <w:fldChar w:fldCharType="end"/>
+            </w:r>
+          </w:hyperlink>
+        </w:p>
+        <w:p>
+          <w:pPr>
+            <w:pStyle w:val="TOC2"/>
+            <w:tabs>
+              <w:tab w:val="right" w:leader="dot" w:pos="10456"/>
+            </w:tabs>
+            <w:rPr>
+              <w:rFonts w:eastAsiaTheme="minorEastAsia"/>
+              <w:noProof/>
+              <w:lang w:val="en-GB" w:eastAsia="en-GB"/>
+            </w:rPr>
+          </w:pPr>
+          <w:hyperlink w:anchor="_Toc4610563" w:history="1">
+            <w:r>
+              <w:rPr>
+                <w:rStyle w:val="Hyperlink"/>
+                <w:rFonts w:ascii="Cambria" w:hAnsi="Cambria"/>
+                <w:noProof/>
+              </w:rPr>
+              <w:t>Mail Merge</w:t>
+            </w:r>
+            <w:r>
+              <w:rPr>
+                <w:noProof/>
+                <w:webHidden/>
+              </w:rPr>
+              <w:tab/>
+            </w:r>
+            <w:r>
+              <w:rPr>
+                <w:noProof/>
+                <w:webHidden/>
+              </w:rPr>
+              <w:fldChar w:fldCharType="begin"/>
+            </w:r>
+            <w:r>
+              <w:rPr>
+                <w:noProof/>
+                <w:webHidden/>
+              </w:rPr>
+              <w:instrText xml:space="preserve"> PAGEREF _Toc4610563 \h </w:instrText>
+            </w:r>
+            <w:r>
+              <w:rPr>
+                <w:noProof/>
+                <w:webHidden/>
+              </w:rPr>
+            </w:r>
+            <w:r>
+              <w:rPr>
+                <w:noProof/>
+                <w:webHidden/>
+              </w:rPr>
+              <w:fldChar w:fldCharType="separate"/>
+            </w:r>
+            <w:r>
+              <w:rPr>
+                <w:noProof/>
+                <w:webHidden/>
+              </w:rPr>
+              <w:t>15</w:t>
+            </w:r>
+            <w:r>
+              <w:rPr>
+                <w:noProof/>
+                <w:webHidden/>
+              </w:rPr>
+              <w:fldChar w:fldCharType="end"/>
+            </w:r>
+          </w:hyperlink>
+        </w:p>
+        <w:p>
+          <w:pPr>
+            <w:pStyle w:val="TOC3"/>
+            <w:tabs>
+              <w:tab w:val="right" w:leader="dot" w:pos="10456"/>
+            </w:tabs>
+            <w:rPr>
+              <w:rFonts w:eastAsiaTheme="minorEastAsia"/>
+              <w:noProof/>
+              <w:lang w:val="en-GB" w:eastAsia="en-GB"/>
+            </w:rPr>
+          </w:pPr>
+          <w:hyperlink w:anchor="_Toc4610564" w:history="1">
+            <w:r>
+              <w:rPr>
+                <w:rStyle w:val="Hyperlink"/>
+                <w:rFonts w:ascii="Cambria" w:hAnsi="Cambria"/>
+                <w:noProof/>
+              </w:rPr>
+              <w:t>Template Document</w:t>
+            </w:r>
+            <w:r>
+              <w:rPr>
+                <w:noProof/>
+                <w:webHidden/>
+              </w:rPr>
+              <w:tab/>
+            </w:r>
+            <w:r>
+              <w:rPr>
+                <w:noProof/>
+                <w:webHidden/>
+              </w:rPr>
+              <w:fldChar w:fldCharType="begin"/>
+            </w:r>
+            <w:r>
+              <w:rPr>
+                <w:noProof/>
+                <w:webHidden/>
+              </w:rPr>
+              <w:instrText xml:space="preserve"> PAGEREF _Toc4610564 \h </w:instrText>
+            </w:r>
+            <w:r>
+              <w:rPr>
+                <w:noProof/>
+                <w:webHidden/>
+              </w:rPr>
+            </w:r>
+            <w:r>
+              <w:rPr>
+                <w:noProof/>
+                <w:webHidden/>
+              </w:rPr>
+              <w:fldChar w:fldCharType="separate"/>
+            </w:r>
+            <w:r>
+              <w:rPr>
+                <w:noProof/>
+                <w:webHidden/>
+              </w:rPr>
+              <w:t>15</w:t>
+            </w:r>
+            <w:r>
+              <w:rPr>
+                <w:noProof/>
+                <w:webHidden/>
+              </w:rPr>
+              <w:fldChar w:fldCharType="end"/>
+            </w:r>
+          </w:hyperlink>
+        </w:p>
+        <w:p>
+          <w:pPr>
+            <w:pStyle w:val="TOC3"/>
+            <w:tabs>
+              <w:tab w:val="right" w:leader="dot" w:pos="10456"/>
+            </w:tabs>
+            <w:rPr>
+              <w:rFonts w:eastAsiaTheme="minorEastAsia"/>
+              <w:noProof/>
+              <w:lang w:val="en-GB" w:eastAsia="en-GB"/>
+            </w:rPr>
+          </w:pPr>
+          <w:hyperlink w:anchor="_Toc4610565" w:history="1">
+            <w:r>
+              <w:rPr>
+                <w:rStyle w:val="Hyperlink"/>
+                <w:rFonts w:ascii="Cambria" w:hAnsi="Cambria"/>
+                <w:noProof/>
+              </w:rPr>
+              <w:t>Example Merged Document</w:t>
+            </w:r>
+            <w:r>
+              <w:rPr>
+                <w:noProof/>
+                <w:webHidden/>
+              </w:rPr>
+              <w:tab/>
+            </w:r>
+            <w:r>
+              <w:rPr>
+                <w:noProof/>
+                <w:webHidden/>
+              </w:rPr>
+              <w:fldChar w:fldCharType="begin"/>
+            </w:r>
+            <w:r>
+              <w:rPr>
+                <w:noProof/>
+                <w:webHidden/>
+              </w:rPr>
+              <w:instrText xml:space="preserve"> PAGEREF _Toc4610565 \h </w:instrText>
+            </w:r>
+            <w:r>
+              <w:rPr>
+                <w:noProof/>
+                <w:webHidden/>
+              </w:rPr>
+            </w:r>
+            <w:r>
+              <w:rPr>
+                <w:noProof/>
+                <w:webHidden/>
+              </w:rPr>
+              <w:fldChar w:fldCharType="separate"/>
+            </w:r>
+            <w:r>
+              <w:rPr>
+                <w:noProof/>
+                <w:webHidden/>
+              </w:rPr>
+              <w:t>16</w:t>
             </w:r>
             <w:r>
               <w:rPr>
@@ -1101,23 +1903,29 @@
         </w:rPr>
         <w:br w:type="page"/>
       </w:r>
+      <w:bookmarkStart w:id="0" w:name="_GoBack"/>
+      <w:bookmarkEnd w:id="0"/>
     </w:p>
     <w:p>
       <w:pPr>
         <w:pStyle w:val="Heading1"/>
         <w:rPr>
+          <w:rFonts w:ascii="Cambria" w:hAnsi="Cambria"/>
+          <w:b/>
           <w:sz w:val="48"/>
         </w:rPr>
       </w:pPr>
-      <w:bookmarkStart w:id="0" w:name="_Toc4596567"/>
+      <w:bookmarkStart w:id="1" w:name="_Toc4610546"/>
       <w:r>
         <w:rPr>
+          <w:rFonts w:ascii="Cambria" w:hAnsi="Cambria"/>
+          <w:b/>
           <w:sz w:val="48"/>
         </w:rPr>
         <w:lastRenderedPageBreak/>
         <w:t>Introduction</w:t>
       </w:r>
-      <w:bookmarkEnd w:id="0"/>
+      <w:bookmarkEnd w:id="1"/>
     </w:p>
     <w:p>
       <w:pPr>
@@ -1141,7 +1949,7 @@
           <w:sz w:val="48"/>
         </w:rPr>
       </w:pPr>
-      <w:bookmarkStart w:id="1" w:name="_Toc4596568"/>
+      <w:bookmarkStart w:id="2" w:name="_Toc4610547"/>
       <w:r>
         <w:rPr>
           <w:rFonts w:ascii="Cambria" w:hAnsi="Cambria"/>
@@ -1151,9 +1959,26 @@
         <w:lastRenderedPageBreak/>
         <w:t>Information Systems Review of BCC Proposal</w:t>
       </w:r>
-      <w:bookmarkEnd w:id="1"/>
+      <w:bookmarkEnd w:id="2"/>
     </w:p>
-    <w:p/>
+    <w:p>
+      <w:pPr>
+        <w:pStyle w:val="Heading3"/>
+        <w:rPr>
+          <w:rFonts w:ascii="Cambria" w:hAnsi="Cambria"/>
+          <w:sz w:val="28"/>
+        </w:rPr>
+      </w:pPr>
+      <w:bookmarkStart w:id="3" w:name="_Toc4610548"/>
+      <w:r>
+        <w:rPr>
+          <w:rFonts w:ascii="Cambria" w:hAnsi="Cambria"/>
+          <w:sz w:val="28"/>
+        </w:rPr>
+        <w:t>Information Systems Diagram</w:t>
+      </w:r>
+      <w:bookmarkEnd w:id="3"/>
+    </w:p>
     <w:tbl>
       <w:tblPr>
         <w:tblStyle w:val="TableGrid"/>
@@ -3708,7 +4533,7 @@
           <w:sz w:val="48"/>
         </w:rPr>
       </w:pPr>
-      <w:bookmarkStart w:id="2" w:name="_Toc4596569"/>
+      <w:bookmarkStart w:id="4" w:name="_Toc4610549"/>
       <w:r>
         <w:rPr>
           <w:rFonts w:ascii="Cambria" w:hAnsi="Cambria"/>
@@ -3718,7 +4543,7 @@
         <w:lastRenderedPageBreak/>
         <w:t>Library System Database Prototype</w:t>
       </w:r>
-      <w:bookmarkEnd w:id="2"/>
+      <w:bookmarkEnd w:id="4"/>
     </w:p>
     <w:p>
       <w:pPr>
@@ -3728,7 +4553,7 @@
           <w:sz w:val="36"/>
         </w:rPr>
       </w:pPr>
-      <w:bookmarkStart w:id="3" w:name="_Toc4596570"/>
+      <w:bookmarkStart w:id="5" w:name="_Toc4610550"/>
       <w:r>
         <w:rPr>
           <w:rFonts w:ascii="Cambria" w:hAnsi="Cambria"/>
@@ -3736,7 +4561,7 @@
         </w:rPr>
         <w:t>Table Information</w:t>
       </w:r>
-      <w:bookmarkEnd w:id="3"/>
+      <w:bookmarkEnd w:id="5"/>
     </w:p>
     <w:p>
       <w:pPr>
@@ -3746,7 +4571,7 @@
           <w:sz w:val="28"/>
         </w:rPr>
       </w:pPr>
-      <w:bookmarkStart w:id="4" w:name="_Toc4596571"/>
+      <w:bookmarkStart w:id="6" w:name="_Toc4610551"/>
       <w:r>
         <w:rPr>
           <w:rFonts w:ascii="Cambria" w:hAnsi="Cambria"/>
@@ -3754,7 +4579,7 @@
         </w:rPr>
         <w:t>Book Information Table – “Book”</w:t>
       </w:r>
-      <w:bookmarkEnd w:id="4"/>
+      <w:bookmarkEnd w:id="6"/>
     </w:p>
     <w:tbl>
       <w:tblPr>
@@ -3983,7 +4808,11 @@
               <w:top w:val="single" w:sz="8" w:space="0" w:color="auto"/>
             </w:tcBorders>
           </w:tcPr>
-          <w:p/>
+          <w:p>
+            <w:r>
+              <w:t>7</w:t>
+            </w:r>
+          </w:p>
         </w:tc>
       </w:tr>
       <w:tr>
@@ -4079,7 +4908,11 @@
           <w:tcPr>
             <w:tcW w:w="1389" w:type="dxa"/>
           </w:tcPr>
-          <w:p/>
+          <w:p>
+            <w:r>
+              <w:t>Dracula</w:t>
+            </w:r>
+          </w:p>
         </w:tc>
       </w:tr>
       <w:tr>
@@ -4175,7 +5008,11 @@
           <w:tcPr>
             <w:tcW w:w="1389" w:type="dxa"/>
           </w:tcPr>
-          <w:p/>
+          <w:p>
+            <w:r>
+              <w:t>Bram Stoker</w:t>
+            </w:r>
+          </w:p>
         </w:tc>
       </w:tr>
       <w:tr>
@@ -4271,7 +5108,11 @@
           <w:tcPr>
             <w:tcW w:w="1389" w:type="dxa"/>
           </w:tcPr>
-          <w:p/>
+          <w:p>
+            <w:r>
+              <w:t>01/01/1982</w:t>
+            </w:r>
+          </w:p>
         </w:tc>
       </w:tr>
       <w:tr>
@@ -4367,12 +5208,19 @@
           <w:tcPr>
             <w:tcW w:w="1389" w:type="dxa"/>
           </w:tcPr>
-          <w:p/>
+          <w:p>
+            <w:r>
+              <w:t>Gothic</w:t>
+            </w:r>
+          </w:p>
         </w:tc>
       </w:tr>
     </w:tbl>
     <w:p>
       <w:r>
+        <w:rPr>
+          <w:noProof/>
+        </w:rPr>
         <w:drawing>
           <wp:anchor distT="0" distB="0" distL="114300" distR="114300" simplePos="0" relativeHeight="251660288" behindDoc="0" locked="0" layoutInCell="1" allowOverlap="1" wp14:anchorId="19954C19" wp14:editId="5E17CBDE">
             <wp:simplePos x="0" y="0"/>
@@ -4432,6 +5280,9 @@
     </w:p>
     <w:p>
       <w:r>
+        <w:rPr>
+          <w:noProof/>
+        </w:rPr>
         <w:drawing>
           <wp:anchor distT="0" distB="0" distL="114300" distR="114300" simplePos="0" relativeHeight="251661312" behindDoc="0" locked="0" layoutInCell="1" allowOverlap="1" wp14:anchorId="5EBEE1FE" wp14:editId="54777FB5">
             <wp:simplePos x="0" y="0"/>
@@ -4500,7 +5351,7 @@
           <w:sz w:val="28"/>
         </w:rPr>
       </w:pPr>
-      <w:bookmarkStart w:id="5" w:name="_Toc4596572"/>
+      <w:bookmarkStart w:id="7" w:name="_Toc4610552"/>
       <w:r>
         <w:rPr>
           <w:rFonts w:ascii="Cambria" w:hAnsi="Cambria"/>
@@ -4509,7 +5360,7 @@
         <w:lastRenderedPageBreak/>
         <w:t>Members Information Table – “Member”</w:t>
       </w:r>
-      <w:bookmarkEnd w:id="5"/>
+      <w:bookmarkEnd w:id="7"/>
     </w:p>
     <w:tbl>
       <w:tblPr>
@@ -4741,7 +5592,11 @@
               <w:top w:val="single" w:sz="8" w:space="0" w:color="auto"/>
             </w:tcBorders>
           </w:tcPr>
-          <w:p/>
+          <w:p>
+            <w:r>
+              <w:t>9</w:t>
+            </w:r>
+          </w:p>
         </w:tc>
       </w:tr>
       <w:tr>
@@ -4840,7 +5695,11 @@
           <w:tcPr>
             <w:tcW w:w="1389" w:type="dxa"/>
           </w:tcPr>
-          <w:p/>
+          <w:p>
+            <w:r>
+              <w:t>Keenan</w:t>
+            </w:r>
+          </w:p>
         </w:tc>
       </w:tr>
       <w:tr>
@@ -4939,7 +5798,11 @@
           <w:tcPr>
             <w:tcW w:w="1389" w:type="dxa"/>
           </w:tcPr>
-          <w:p/>
+          <w:p>
+            <w:r>
+              <w:t>Smith</w:t>
+            </w:r>
+          </w:p>
         </w:tc>
       </w:tr>
       <w:tr>
@@ -5038,7 +5901,11 @@
           <w:tcPr>
             <w:tcW w:w="1389" w:type="dxa"/>
           </w:tcPr>
-          <w:p/>
+          <w:p>
+            <w:r>
+              <w:t>17 Prime Lane</w:t>
+            </w:r>
+          </w:p>
         </w:tc>
       </w:tr>
       <w:tr>
@@ -5137,7 +6004,11 @@
           <w:tcPr>
             <w:tcW w:w="1389" w:type="dxa"/>
           </w:tcPr>
-          <w:p/>
+          <w:p>
+            <w:r>
+              <w:t>Chatswood</w:t>
+            </w:r>
+          </w:p>
         </w:tc>
       </w:tr>
       <w:tr>
@@ -5236,7 +6107,11 @@
           <w:tcPr>
             <w:tcW w:w="1389" w:type="dxa"/>
           </w:tcPr>
-          <w:p/>
+          <w:p>
+            <w:r>
+              <w:t>NSW</w:t>
+            </w:r>
+          </w:p>
         </w:tc>
       </w:tr>
       <w:tr>
@@ -5347,7 +6222,11 @@
           <w:tcPr>
             <w:tcW w:w="1389" w:type="dxa"/>
           </w:tcPr>
-          <w:p/>
+          <w:p>
+            <w:r>
+              <w:t>2029</w:t>
+            </w:r>
+          </w:p>
         </w:tc>
       </w:tr>
       <w:tr>
@@ -5455,12 +6334,19 @@
           <w:tcPr>
             <w:tcW w:w="1389" w:type="dxa"/>
           </w:tcPr>
-          <w:p/>
+          <w:p>
+            <w:r>
+              <w:t>09/05/2004</w:t>
+            </w:r>
+          </w:p>
         </w:tc>
       </w:tr>
     </w:tbl>
     <w:p>
       <w:r>
+        <w:rPr>
+          <w:noProof/>
+        </w:rPr>
         <w:drawing>
           <wp:anchor distT="0" distB="0" distL="114300" distR="114300" simplePos="0" relativeHeight="251665408" behindDoc="0" locked="0" layoutInCell="1" allowOverlap="1" wp14:anchorId="5D7484E5" wp14:editId="525281DD">
             <wp:simplePos x="0" y="0"/>
@@ -5514,6 +6400,109 @@
     </w:p>
     <w:p>
       <w:r>
+        <w:rPr>
+          <w:noProof/>
+        </w:rPr>
+        <mc:AlternateContent>
+          <mc:Choice Requires="wps">
+            <w:drawing>
+              <wp:anchor distT="45720" distB="45720" distL="114300" distR="114300" simplePos="0" relativeHeight="251673600" behindDoc="0" locked="0" layoutInCell="1" allowOverlap="1" wp14:anchorId="73489F0B" wp14:editId="43661CAF">
+                <wp:simplePos x="0" y="0"/>
+                <wp:positionH relativeFrom="margin">
+                  <wp:align>left</wp:align>
+                </wp:positionH>
+                <wp:positionV relativeFrom="paragraph">
+                  <wp:posOffset>5022859</wp:posOffset>
+                </wp:positionV>
+                <wp:extent cx="6530340" cy="313690"/>
+                <wp:effectExtent l="0" t="0" r="22860" b="10160"/>
+                <wp:wrapSquare wrapText="bothSides"/>
+                <wp:docPr id="217" name="Text Box 2"/>
+                <wp:cNvGraphicFramePr>
+                  <a:graphicFrameLocks xmlns:a="http://schemas.openxmlformats.org/drawingml/2006/main"/>
+                </wp:cNvGraphicFramePr>
+                <a:graphic xmlns:a="http://schemas.openxmlformats.org/drawingml/2006/main">
+                  <a:graphicData uri="http://schemas.microsoft.com/office/word/2010/wordprocessingShape">
+                    <wps:wsp>
+                      <wps:cNvSpPr txBox="1">
+                        <a:spLocks noChangeArrowheads="1"/>
+                      </wps:cNvSpPr>
+                      <wps:spPr bwMode="auto">
+                        <a:xfrm>
+                          <a:off x="0" y="0"/>
+                          <a:ext cx="6530454" cy="313898"/>
+                        </a:xfrm>
+                        <a:prstGeom prst="rect">
+                          <a:avLst/>
+                        </a:prstGeom>
+                        <a:solidFill>
+                          <a:srgbClr val="FFFFFF"/>
+                        </a:solidFill>
+                        <a:ln w="9525">
+                          <a:solidFill>
+                            <a:srgbClr val="000000"/>
+                          </a:solidFill>
+                          <a:miter lim="800000"/>
+                          <a:headEnd/>
+                          <a:tailEnd/>
+                        </a:ln>
+                      </wps:spPr>
+                      <wps:txbx>
+                        <w:txbxContent>
+                          <w:p>
+                            <w:r>
+                              <w:t xml:space="preserve">* </w:t>
+                            </w:r>
+                            <w:r>
+                              <w:t xml:space="preserve">Postcodes are not actual. Postcodes only serve as demonstration. </w:t>
+                            </w:r>
+                          </w:p>
+                        </w:txbxContent>
+                      </wps:txbx>
+                      <wps:bodyPr rot="0" vert="horz" wrap="square" lIns="91440" tIns="45720" rIns="91440" bIns="45720" anchor="t" anchorCtr="0">
+                        <a:noAutofit/>
+                      </wps:bodyPr>
+                    </wps:wsp>
+                  </a:graphicData>
+                </a:graphic>
+                <wp14:sizeRelH relativeFrom="margin">
+                  <wp14:pctWidth>0</wp14:pctWidth>
+                </wp14:sizeRelH>
+                <wp14:sizeRelV relativeFrom="margin">
+                  <wp14:pctHeight>0</wp14:pctHeight>
+                </wp14:sizeRelV>
+              </wp:anchor>
+            </w:drawing>
+          </mc:Choice>
+          <mc:Fallback>
+            <w:pict>
+              <v:shapetype w14:anchorId="73489F0B" id="_x0000_t202" coordsize="21600,21600" o:spt="202" path="m,l,21600r21600,l21600,xe">
+                <v:stroke joinstyle="miter"/>
+                <v:path gradientshapeok="t" o:connecttype="rect"/>
+              </v:shapetype>
+              <v:shape id="Text Box 2" o:spid="_x0000_s1026" type="#_x0000_t202" style="position:absolute;margin-left:0;margin-top:395.5pt;width:514.2pt;height:24.7pt;z-index:251673600;visibility:visible;mso-wrap-style:square;mso-width-percent:0;mso-height-percent:0;mso-wrap-distance-left:9pt;mso-wrap-distance-top:3.6pt;mso-wrap-distance-right:9pt;mso-wrap-distance-bottom:3.6pt;mso-position-horizontal:left;mso-position-horizontal-relative:margin;mso-position-vertical:absolute;mso-position-vertical-relative:text;mso-width-percent:0;mso-height-percent:0;mso-width-relative:margin;mso-height-relative:margin;v-text-anchor:top" o:gfxdata="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">
+                <v:textbox>
+                  <w:txbxContent>
+                    <w:p>
+                      <w:r>
+                        <w:t xml:space="preserve">* </w:t>
+                      </w:r>
+                      <w:r>
+                        <w:t xml:space="preserve">Postcodes are not actual. Postcodes only serve as demonstration. </w:t>
+                      </w:r>
+                    </w:p>
+                  </w:txbxContent>
+                </v:textbox>
+                <w10:wrap type="square" anchorx="margin"/>
+              </v:shape>
+            </w:pict>
+          </mc:Fallback>
+        </mc:AlternateContent>
+      </w:r>
+      <w:r>
+        <w:rPr>
+          <w:noProof/>
+        </w:rPr>
         <w:drawing>
           <wp:anchor distT="0" distB="0" distL="114300" distR="114300" simplePos="0" relativeHeight="251664384" behindDoc="0" locked="0" layoutInCell="1" allowOverlap="1" wp14:anchorId="5D861860" wp14:editId="61D43059">
             <wp:simplePos x="0" y="0"/>
@@ -5576,7 +6565,7 @@
           <w:sz w:val="28"/>
         </w:rPr>
       </w:pPr>
-      <w:bookmarkStart w:id="6" w:name="_Toc4596573"/>
+      <w:bookmarkStart w:id="8" w:name="_Toc4610553"/>
       <w:r>
         <w:rPr>
           <w:rFonts w:ascii="Cambria" w:hAnsi="Cambria"/>
@@ -5585,7 +6574,7 @@
         <w:lastRenderedPageBreak/>
         <w:t>Borrowings Information Table – “Borrow”</w:t>
       </w:r>
-      <w:bookmarkEnd w:id="6"/>
+      <w:bookmarkEnd w:id="8"/>
     </w:p>
     <w:tbl>
       <w:tblPr>
@@ -5815,7 +6804,11 @@
               <w:top w:val="single" w:sz="8" w:space="0" w:color="auto"/>
             </w:tcBorders>
           </w:tcPr>
-          <w:p/>
+          <w:p>
+            <w:r>
+              <w:t>9</w:t>
+            </w:r>
+          </w:p>
         </w:tc>
       </w:tr>
       <w:tr>
@@ -5919,7 +6912,11 @@
           <w:tcPr>
             <w:tcW w:w="633" w:type="pct"/>
           </w:tcPr>
-          <w:p/>
+          <w:p>
+            <w:r>
+              <w:t>6</w:t>
+            </w:r>
+          </w:p>
         </w:tc>
       </w:tr>
       <w:tr>
@@ -6023,7 +7020,11 @@
           <w:tcPr>
             <w:tcW w:w="633" w:type="pct"/>
           </w:tcPr>
-          <w:p/>
+          <w:p>
+            <w:r>
+              <w:t>9</w:t>
+            </w:r>
+          </w:p>
         </w:tc>
       </w:tr>
       <w:tr>
@@ -6119,7 +7120,11 @@
           <w:tcPr>
             <w:tcW w:w="633" w:type="pct"/>
           </w:tcPr>
-          <w:p/>
+          <w:p>
+            <w:r>
+              <w:t>31/01/2019</w:t>
+            </w:r>
+          </w:p>
         </w:tc>
       </w:tr>
       <w:tr>
@@ -6215,7 +7220,11 @@
           <w:tcPr>
             <w:tcW w:w="633" w:type="pct"/>
           </w:tcPr>
-          <w:p/>
+          <w:p>
+            <w:r>
+              <w:t>21/01/2021</w:t>
+            </w:r>
+          </w:p>
         </w:tc>
       </w:tr>
       <w:tr>
@@ -6303,15 +7312,7 @@
           </w:tcPr>
           <w:p>
             <w:r>
-              <w:t xml:space="preserve">A date </w:t>
-            </w:r>
-            <w:proofErr w:type="gramStart"/>
-            <w:r>
-              <w:t>field</w:t>
-            </w:r>
-            <w:proofErr w:type="gramEnd"/>
-            <w:r>
-              <w:t>. If the book was returned then this will contain a date, otherwise this is null.</w:t>
+              <w:t>A date field. If the book was returned then this will contain a date, otherwise this is null.</w:t>
             </w:r>
           </w:p>
         </w:tc>
@@ -6325,6 +7326,9 @@
     </w:tbl>
     <w:p>
       <w:r>
+        <w:rPr>
+          <w:noProof/>
+        </w:rPr>
         <w:drawing>
           <wp:anchor distT="0" distB="0" distL="114300" distR="114300" simplePos="0" relativeHeight="251663360" behindDoc="0" locked="0" layoutInCell="1" allowOverlap="1" wp14:anchorId="20D82A39" wp14:editId="1D3DA09F">
             <wp:simplePos x="0" y="0"/>
@@ -6389,21 +7393,30 @@
         <w:t xml:space="preserve"> </w:t>
       </w:r>
     </w:p>
+    <w:p/>
+    <w:p/>
+    <w:p/>
+    <w:p/>
+    <w:p/>
+    <w:p/>
+    <w:p/>
+    <w:p/>
+    <w:p/>
     <w:p>
       <w:r>
         <w:drawing>
-          <wp:anchor distT="0" distB="0" distL="114300" distR="114300" simplePos="0" relativeHeight="251662336" behindDoc="0" locked="0" layoutInCell="1" allowOverlap="1" wp14:anchorId="573AFC7F" wp14:editId="3088CA31">
+          <wp:anchor distT="0" distB="0" distL="114300" distR="114300" simplePos="0" relativeHeight="251668480" behindDoc="0" locked="0" layoutInCell="1" allowOverlap="1" wp14:anchorId="47A8FBEE" wp14:editId="680F2FEE">
             <wp:simplePos x="0" y="0"/>
-            <wp:positionH relativeFrom="margin">
-              <wp:align>right</wp:align>
+            <wp:positionH relativeFrom="column">
+              <wp:posOffset>0</wp:posOffset>
             </wp:positionH>
             <wp:positionV relativeFrom="page">
-              <wp:posOffset>6093412</wp:posOffset>
+              <wp:posOffset>6152827</wp:posOffset>
             </wp:positionV>
-            <wp:extent cx="6645910" cy="1962150"/>
-            <wp:effectExtent l="0" t="0" r="2540" b="0"/>
+            <wp:extent cx="6645910" cy="1958975"/>
+            <wp:effectExtent l="0" t="0" r="2540" b="3175"/>
             <wp:wrapNone/>
-            <wp:docPr id="5" name="Picture 5"/>
+            <wp:docPr id="13" name="Picture 13"/>
             <wp:cNvGraphicFramePr>
               <a:graphicFrameLocks xmlns:a="http://schemas.openxmlformats.org/drawingml/2006/main" noChangeAspect="1"/>
             </wp:cNvGraphicFramePr>
@@ -6429,7 +7442,7 @@
                   <pic:spPr>
                     <a:xfrm>
                       <a:off x="0" y="0"/>
-                      <a:ext cx="6645910" cy="1962150"/>
+                      <a:ext cx="6645910" cy="1958975"/>
                     </a:xfrm>
                     <a:prstGeom prst="rect">
                       <a:avLst/>
@@ -6453,7 +7466,7 @@
           <w:sz w:val="28"/>
         </w:rPr>
       </w:pPr>
-      <w:bookmarkStart w:id="7" w:name="_Toc4596574"/>
+      <w:bookmarkStart w:id="9" w:name="_Toc4610554"/>
       <w:r>
         <w:rPr>
           <w:rFonts w:ascii="Cambria" w:hAnsi="Cambria"/>
@@ -6462,10 +7475,13 @@
         <w:lastRenderedPageBreak/>
         <w:t>Database Relationships</w:t>
       </w:r>
-      <w:bookmarkEnd w:id="7"/>
+      <w:bookmarkEnd w:id="9"/>
     </w:p>
     <w:p>
       <w:r>
+        <w:rPr>
+          <w:noProof/>
+        </w:rPr>
         <w:drawing>
           <wp:anchor distT="0" distB="0" distL="114300" distR="114300" simplePos="0" relativeHeight="251666432" behindDoc="0" locked="0" layoutInCell="1" allowOverlap="1" wp14:anchorId="1F3FAF65" wp14:editId="4C355B25">
             <wp:simplePos x="0" y="0"/>
@@ -6545,25 +7561,36 @@
     </w:p>
     <w:p>
       <w:pPr>
-        <w:pStyle w:val="Heading2"/>
+        <w:rPr>
+          <w:rFonts w:ascii="Cambria" w:eastAsiaTheme="majorEastAsia" w:hAnsi="Cambria" w:cstheme="majorBidi"/>
+          <w:color w:val="2F5496" w:themeColor="accent1" w:themeShade="BF"/>
+          <w:sz w:val="36"/>
+          <w:szCs w:val="26"/>
+        </w:rPr>
+      </w:pPr>
+      <w:r>
         <w:rPr>
           <w:rFonts w:ascii="Cambria" w:hAnsi="Cambria"/>
           <w:sz w:val="36"/>
         </w:rPr>
-      </w:pPr>
-      <w:bookmarkStart w:id="8" w:name="_Toc4596575"/>
-      <w:r>
+        <w:br w:type="page"/>
+      </w:r>
+    </w:p>
+    <w:p>
+      <w:pPr>
+        <w:pStyle w:val="Heading2"/>
         <w:rPr>
           <w:rFonts w:ascii="Cambria" w:hAnsi="Cambria"/>
           <w:sz w:val="36"/>
         </w:rPr>
-        <w:t xml:space="preserve">Database </w:t>
-      </w:r>
+      </w:pPr>
+      <w:bookmarkStart w:id="10" w:name="_Toc4610555"/>
       <w:r>
         <w:rPr>
           <w:rFonts w:ascii="Cambria" w:hAnsi="Cambria"/>
           <w:sz w:val="36"/>
         </w:rPr>
+        <w:lastRenderedPageBreak/>
         <w:t>Form</w:t>
       </w:r>
       <w:r>
@@ -6573,9 +7600,717 @@
         </w:rPr>
         <w:t>s</w:t>
       </w:r>
-      <w:bookmarkStart w:id="9" w:name="_GoBack"/>
-      <w:bookmarkEnd w:id="8"/>
-      <w:bookmarkEnd w:id="9"/>
+      <w:bookmarkEnd w:id="10"/>
+    </w:p>
+    <w:p/>
+    <w:p>
+      <w:pPr>
+        <w:pStyle w:val="Heading3"/>
+        <w:rPr>
+          <w:rFonts w:ascii="Cambria" w:hAnsi="Cambria"/>
+          <w:sz w:val="28"/>
+        </w:rPr>
+      </w:pPr>
+      <w:bookmarkStart w:id="11" w:name="_Toc4610556"/>
+      <w:r>
+        <w:rPr>
+          <w:rFonts w:ascii="Cambria" w:hAnsi="Cambria"/>
+          <w:sz w:val="28"/>
+        </w:rPr>
+        <w:t>Members Form</w:t>
+      </w:r>
+      <w:bookmarkEnd w:id="11"/>
+    </w:p>
+    <w:p>
+      <w:pPr>
+        <w:rPr>
+          <w:rFonts w:ascii="Cambria" w:eastAsiaTheme="majorEastAsia" w:hAnsi="Cambria" w:cstheme="majorBidi"/>
+          <w:color w:val="1F3763" w:themeColor="accent1" w:themeShade="7F"/>
+          <w:sz w:val="28"/>
+          <w:szCs w:val="24"/>
+        </w:rPr>
+      </w:pPr>
+      <w:r>
+        <w:rPr>
+          <w:rFonts w:ascii="Cambria" w:hAnsi="Cambria"/>
+          <w:sz w:val="28"/>
+        </w:rPr>
+        <w:drawing>
+          <wp:anchor distT="0" distB="0" distL="114300" distR="114300" simplePos="0" relativeHeight="251679744" behindDoc="0" locked="0" layoutInCell="1" allowOverlap="1" wp14:anchorId="1D47C09D" wp14:editId="3C528312">
+            <wp:simplePos x="0" y="0"/>
+            <wp:positionH relativeFrom="margin">
+              <wp:align>left</wp:align>
+            </wp:positionH>
+            <wp:positionV relativeFrom="page">
+              <wp:posOffset>1619975</wp:posOffset>
+            </wp:positionV>
+            <wp:extent cx="6602095" cy="5088890"/>
+            <wp:effectExtent l="0" t="0" r="8255" b="0"/>
+            <wp:wrapNone/>
+            <wp:docPr id="25" name="Picture 25"/>
+            <wp:cNvGraphicFramePr>
+              <a:graphicFrameLocks xmlns:a="http://schemas.openxmlformats.org/drawingml/2006/main" noChangeAspect="1"/>
+            </wp:cNvGraphicFramePr>
+            <a:graphic xmlns:a="http://schemas.openxmlformats.org/drawingml/2006/main">
+              <a:graphicData uri="http://schemas.openxmlformats.org/drawingml/2006/picture">
+                <pic:pic xmlns:pic="http://schemas.openxmlformats.org/drawingml/2006/picture">
+                  <pic:nvPicPr>
+                    <pic:cNvPr id="1" name=""/>
+                    <pic:cNvPicPr/>
+                  </pic:nvPicPr>
+                  <pic:blipFill>
+                    <a:blip r:embed="rId16">
+                      <a:extLst>
+                        <a:ext uri="{28A0092B-C50C-407E-A947-70E740481C1C}">
+                          <a14:useLocalDpi xmlns:a14="http://schemas.microsoft.com/office/drawing/2010/main" val="0"/>
+                        </a:ext>
+                      </a:extLst>
+                    </a:blip>
+                    <a:stretch>
+                      <a:fillRect/>
+                    </a:stretch>
+                  </pic:blipFill>
+                  <pic:spPr>
+                    <a:xfrm>
+                      <a:off x="0" y="0"/>
+                      <a:ext cx="6602095" cy="5088890"/>
+                    </a:xfrm>
+                    <a:prstGeom prst="rect">
+                      <a:avLst/>
+                    </a:prstGeom>
+                  </pic:spPr>
+                </pic:pic>
+              </a:graphicData>
+            </a:graphic>
+          </wp:anchor>
+        </w:drawing>
+      </w:r>
+      <w:r>
+        <w:rPr>
+          <w:rFonts w:ascii="Cambria" w:hAnsi="Cambria"/>
+          <w:sz w:val="28"/>
+        </w:rPr>
+        <w:br w:type="page"/>
+      </w:r>
+    </w:p>
+    <w:p>
+      <w:pPr>
+        <w:pStyle w:val="Heading3"/>
+        <w:rPr>
+          <w:noProof/>
+        </w:rPr>
+      </w:pPr>
+      <w:bookmarkStart w:id="12" w:name="_Toc4610557"/>
+      <w:r>
+        <w:rPr>
+          <w:rFonts w:ascii="Cambria" w:hAnsi="Cambria"/>
+          <w:sz w:val="28"/>
+        </w:rPr>
+        <w:lastRenderedPageBreak/>
+        <w:t>Books Form</w:t>
+      </w:r>
+      <w:bookmarkEnd w:id="12"/>
+      <w:r>
+        <w:rPr>
+          <w:noProof/>
+        </w:rPr>
+        <w:t xml:space="preserve"> </w:t>
+      </w:r>
+    </w:p>
+    <w:p>
+      <w:pPr>
+        <w:rPr>
+          <w:rFonts w:asciiTheme="majorHAnsi" w:eastAsiaTheme="majorEastAsia" w:hAnsiTheme="majorHAnsi" w:cstheme="majorBidi"/>
+          <w:noProof/>
+          <w:color w:val="1F3763" w:themeColor="accent1" w:themeShade="7F"/>
+          <w:sz w:val="24"/>
+          <w:szCs w:val="24"/>
+        </w:rPr>
+      </w:pPr>
+      <w:r>
+        <w:rPr>
+          <w:noProof/>
+        </w:rPr>
+        <w:drawing>
+          <wp:anchor distT="0" distB="0" distL="114300" distR="114300" simplePos="0" relativeHeight="251681792" behindDoc="0" locked="0" layoutInCell="1" allowOverlap="1" wp14:anchorId="790F7963" wp14:editId="4ACA5F59">
+            <wp:simplePos x="0" y="0"/>
+            <wp:positionH relativeFrom="margin">
+              <wp:align>center</wp:align>
+            </wp:positionH>
+            <wp:positionV relativeFrom="page">
+              <wp:posOffset>1230086</wp:posOffset>
+            </wp:positionV>
+            <wp:extent cx="6645910" cy="4090035"/>
+            <wp:effectExtent l="0" t="0" r="2540" b="5715"/>
+            <wp:wrapNone/>
+            <wp:docPr id="28" name="Picture 28"/>
+            <wp:cNvGraphicFramePr>
+              <a:graphicFrameLocks xmlns:a="http://schemas.openxmlformats.org/drawingml/2006/main" noChangeAspect="1"/>
+            </wp:cNvGraphicFramePr>
+            <a:graphic xmlns:a="http://schemas.openxmlformats.org/drawingml/2006/main">
+              <a:graphicData uri="http://schemas.openxmlformats.org/drawingml/2006/picture">
+                <pic:pic xmlns:pic="http://schemas.openxmlformats.org/drawingml/2006/picture">
+                  <pic:nvPicPr>
+                    <pic:cNvPr id="1" name=""/>
+                    <pic:cNvPicPr/>
+                  </pic:nvPicPr>
+                  <pic:blipFill>
+                    <a:blip r:embed="rId17">
+                      <a:extLst>
+                        <a:ext uri="{28A0092B-C50C-407E-A947-70E740481C1C}">
+                          <a14:useLocalDpi xmlns:a14="http://schemas.microsoft.com/office/drawing/2010/main" val="0"/>
+                        </a:ext>
+                      </a:extLst>
+                    </a:blip>
+                    <a:stretch>
+                      <a:fillRect/>
+                    </a:stretch>
+                  </pic:blipFill>
+                  <pic:spPr>
+                    <a:xfrm>
+                      <a:off x="0" y="0"/>
+                      <a:ext cx="6645910" cy="4090035"/>
+                    </a:xfrm>
+                    <a:prstGeom prst="rect">
+                      <a:avLst/>
+                    </a:prstGeom>
+                  </pic:spPr>
+                </pic:pic>
+              </a:graphicData>
+            </a:graphic>
+          </wp:anchor>
+        </w:drawing>
+      </w:r>
+      <w:r>
+        <w:rPr>
+          <w:noProof/>
+        </w:rPr>
+        <w:br w:type="page"/>
+      </w:r>
+    </w:p>
+    <w:p>
+      <w:pPr>
+        <w:pStyle w:val="Heading3"/>
+        <w:rPr>
+          <w:rFonts w:ascii="Cambria" w:hAnsi="Cambria"/>
+          <w:sz w:val="28"/>
+        </w:rPr>
+      </w:pPr>
+      <w:bookmarkStart w:id="13" w:name="_Toc4610558"/>
+      <w:r>
+        <w:rPr>
+          <w:rFonts w:ascii="Cambria" w:hAnsi="Cambria"/>
+          <w:sz w:val="28"/>
+        </w:rPr>
+        <w:lastRenderedPageBreak/>
+        <w:drawing>
+          <wp:anchor distT="0" distB="0" distL="114300" distR="114300" simplePos="0" relativeHeight="251680768" behindDoc="0" locked="0" layoutInCell="1" allowOverlap="1" wp14:anchorId="3E9FC3EC" wp14:editId="60B72960">
+            <wp:simplePos x="0" y="0"/>
+            <wp:positionH relativeFrom="margin">
+              <wp:align>right</wp:align>
+            </wp:positionH>
+            <wp:positionV relativeFrom="page">
+              <wp:posOffset>1327513</wp:posOffset>
+            </wp:positionV>
+            <wp:extent cx="6645275" cy="5078095"/>
+            <wp:effectExtent l="0" t="0" r="3175" b="8255"/>
+            <wp:wrapNone/>
+            <wp:docPr id="27" name="Picture 27"/>
+            <wp:cNvGraphicFramePr>
+              <a:graphicFrameLocks xmlns:a="http://schemas.openxmlformats.org/drawingml/2006/main" noChangeAspect="1"/>
+            </wp:cNvGraphicFramePr>
+            <a:graphic xmlns:a="http://schemas.openxmlformats.org/drawingml/2006/main">
+              <a:graphicData uri="http://schemas.openxmlformats.org/drawingml/2006/picture">
+                <pic:pic xmlns:pic="http://schemas.openxmlformats.org/drawingml/2006/picture">
+                  <pic:nvPicPr>
+                    <pic:cNvPr id="1" name=""/>
+                    <pic:cNvPicPr/>
+                  </pic:nvPicPr>
+                  <pic:blipFill>
+                    <a:blip r:embed="rId18">
+                      <a:extLst>
+                        <a:ext uri="{28A0092B-C50C-407E-A947-70E740481C1C}">
+                          <a14:useLocalDpi xmlns:a14="http://schemas.microsoft.com/office/drawing/2010/main" val="0"/>
+                        </a:ext>
+                      </a:extLst>
+                    </a:blip>
+                    <a:stretch>
+                      <a:fillRect/>
+                    </a:stretch>
+                  </pic:blipFill>
+                  <pic:spPr>
+                    <a:xfrm>
+                      <a:off x="0" y="0"/>
+                      <a:ext cx="6645275" cy="5078095"/>
+                    </a:xfrm>
+                    <a:prstGeom prst="rect">
+                      <a:avLst/>
+                    </a:prstGeom>
+                  </pic:spPr>
+                </pic:pic>
+              </a:graphicData>
+            </a:graphic>
+          </wp:anchor>
+        </w:drawing>
+      </w:r>
+      <w:r>
+        <w:rPr>
+          <w:rFonts w:ascii="Cambria" w:hAnsi="Cambria"/>
+          <w:sz w:val="28"/>
+        </w:rPr>
+        <w:t>Borrowing</w:t>
+      </w:r>
+      <w:r>
+        <w:rPr>
+          <w:rFonts w:ascii="Cambria" w:hAnsi="Cambria"/>
+          <w:sz w:val="28"/>
+        </w:rPr>
+        <w:t xml:space="preserve"> Form</w:t>
+      </w:r>
+      <w:bookmarkEnd w:id="13"/>
+      <w:r>
+        <w:rPr>
+          <w:noProof/>
+        </w:rPr>
+        <w:t xml:space="preserve"> </w:t>
+      </w:r>
+      <w:r>
+        <w:rPr>
+          <w:rFonts w:ascii="Cambria" w:hAnsi="Cambria"/>
+          <w:sz w:val="36"/>
+        </w:rPr>
+        <w:br w:type="page"/>
+      </w:r>
+    </w:p>
+    <w:p>
+      <w:pPr>
+        <w:pStyle w:val="Heading2"/>
+        <w:rPr>
+          <w:rFonts w:ascii="Cambria" w:hAnsi="Cambria"/>
+          <w:sz w:val="36"/>
+        </w:rPr>
+      </w:pPr>
+      <w:bookmarkStart w:id="14" w:name="_Toc4610559"/>
+      <w:r>
+        <w:rPr>
+          <w:rFonts w:ascii="Cambria" w:hAnsi="Cambria"/>
+          <w:sz w:val="36"/>
+        </w:rPr>
+        <w:lastRenderedPageBreak/>
+        <w:t>Queries</w:t>
+      </w:r>
+      <w:bookmarkEnd w:id="14"/>
+    </w:p>
+    <w:p>
+      <w:pPr>
+        <w:pStyle w:val="Heading3"/>
+        <w:rPr>
+          <w:rFonts w:ascii="Cambria" w:hAnsi="Cambria"/>
+          <w:sz w:val="28"/>
+        </w:rPr>
+      </w:pPr>
+      <w:bookmarkStart w:id="15" w:name="_Toc4610560"/>
+      <w:r>
+        <w:rPr>
+          <w:rFonts w:ascii="Cambria" w:hAnsi="Cambria"/>
+          <w:sz w:val="28"/>
+        </w:rPr>
+        <w:t xml:space="preserve">Summary of </w:t>
+      </w:r>
+      <w:r>
+        <w:rPr>
+          <w:rFonts w:ascii="Cambria" w:hAnsi="Cambria"/>
+          <w:sz w:val="28"/>
+        </w:rPr>
+        <w:t>A</w:t>
+      </w:r>
+      <w:r>
+        <w:rPr>
+          <w:rFonts w:ascii="Cambria" w:hAnsi="Cambria"/>
+          <w:sz w:val="28"/>
+        </w:rPr>
+        <w:t xml:space="preserve">ll </w:t>
+      </w:r>
+      <w:r>
+        <w:rPr>
+          <w:rFonts w:ascii="Cambria" w:hAnsi="Cambria"/>
+          <w:sz w:val="28"/>
+        </w:rPr>
+        <w:t>B</w:t>
+      </w:r>
+      <w:r>
+        <w:rPr>
+          <w:rFonts w:ascii="Cambria" w:hAnsi="Cambria"/>
+          <w:sz w:val="28"/>
+        </w:rPr>
+        <w:t>oo</w:t>
+      </w:r>
+      <w:r>
+        <w:rPr>
+          <w:rFonts w:ascii="Cambria" w:hAnsi="Cambria"/>
+          <w:sz w:val="28"/>
+        </w:rPr>
+        <w:t>k</w:t>
+      </w:r>
+      <w:r>
+        <w:rPr>
+          <w:rFonts w:ascii="Cambria" w:hAnsi="Cambria"/>
+          <w:sz w:val="28"/>
+        </w:rPr>
+        <w:t>s</w:t>
+      </w:r>
+      <w:r>
+        <w:rPr>
+          <w:rFonts w:ascii="Cambria" w:hAnsi="Cambria"/>
+          <w:sz w:val="28"/>
+        </w:rPr>
+        <w:t xml:space="preserve"> Query</w:t>
+      </w:r>
+      <w:bookmarkEnd w:id="15"/>
+    </w:p>
+    <w:p>
+      <w:r>
+        <w:drawing>
+          <wp:anchor distT="0" distB="0" distL="114300" distR="114300" simplePos="0" relativeHeight="251674624" behindDoc="0" locked="0" layoutInCell="1" allowOverlap="1" wp14:anchorId="659DDC21" wp14:editId="6BAD5F16">
+            <wp:simplePos x="0" y="0"/>
+            <wp:positionH relativeFrom="margin">
+              <wp:posOffset>-1724</wp:posOffset>
+            </wp:positionH>
+            <wp:positionV relativeFrom="page">
+              <wp:posOffset>1014730</wp:posOffset>
+            </wp:positionV>
+            <wp:extent cx="6645910" cy="1932305"/>
+            <wp:effectExtent l="0" t="0" r="2540" b="0"/>
+            <wp:wrapNone/>
+            <wp:docPr id="17" name="Picture 17"/>
+            <wp:cNvGraphicFramePr>
+              <a:graphicFrameLocks xmlns:a="http://schemas.openxmlformats.org/drawingml/2006/main" noChangeAspect="1"/>
+            </wp:cNvGraphicFramePr>
+            <a:graphic xmlns:a="http://schemas.openxmlformats.org/drawingml/2006/main">
+              <a:graphicData uri="http://schemas.openxmlformats.org/drawingml/2006/picture">
+                <pic:pic xmlns:pic="http://schemas.openxmlformats.org/drawingml/2006/picture">
+                  <pic:nvPicPr>
+                    <pic:cNvPr id="1" name=""/>
+                    <pic:cNvPicPr/>
+                  </pic:nvPicPr>
+                  <pic:blipFill>
+                    <a:blip r:embed="rId19" cstate="print">
+                      <a:extLst>
+                        <a:ext uri="{28A0092B-C50C-407E-A947-70E740481C1C}">
+                          <a14:useLocalDpi xmlns:a14="http://schemas.microsoft.com/office/drawing/2010/main" val="0"/>
+                        </a:ext>
+                      </a:extLst>
+                    </a:blip>
+                    <a:stretch>
+                      <a:fillRect/>
+                    </a:stretch>
+                  </pic:blipFill>
+                  <pic:spPr>
+                    <a:xfrm>
+                      <a:off x="0" y="0"/>
+                      <a:ext cx="6645910" cy="1932305"/>
+                    </a:xfrm>
+                    <a:prstGeom prst="rect">
+                      <a:avLst/>
+                    </a:prstGeom>
+                  </pic:spPr>
+                </pic:pic>
+              </a:graphicData>
+            </a:graphic>
+          </wp:anchor>
+        </w:drawing>
+      </w:r>
+    </w:p>
+    <w:p/>
+    <w:p/>
+    <w:p/>
+    <w:p/>
+    <w:p/>
+    <w:p>
+      <w:r>
+        <w:drawing>
+          <wp:anchor distT="0" distB="0" distL="114300" distR="114300" simplePos="0" relativeHeight="251675648" behindDoc="0" locked="0" layoutInCell="1" allowOverlap="1" wp14:anchorId="48BCDE21" wp14:editId="59F1DEB0">
+            <wp:simplePos x="0" y="0"/>
+            <wp:positionH relativeFrom="margin">
+              <wp:posOffset>6350</wp:posOffset>
+            </wp:positionH>
+            <wp:positionV relativeFrom="page">
+              <wp:posOffset>2994660</wp:posOffset>
+            </wp:positionV>
+            <wp:extent cx="6613525" cy="937895"/>
+            <wp:effectExtent l="19050" t="19050" r="15875" b="14605"/>
+            <wp:wrapNone/>
+            <wp:docPr id="19" name="Picture 19"/>
+            <wp:cNvGraphicFramePr>
+              <a:graphicFrameLocks xmlns:a="http://schemas.openxmlformats.org/drawingml/2006/main" noChangeAspect="1"/>
+            </wp:cNvGraphicFramePr>
+            <a:graphic xmlns:a="http://schemas.openxmlformats.org/drawingml/2006/main">
+              <a:graphicData uri="http://schemas.openxmlformats.org/drawingml/2006/picture">
+                <pic:pic xmlns:pic="http://schemas.openxmlformats.org/drawingml/2006/picture">
+                  <pic:nvPicPr>
+                    <pic:cNvPr id="1" name=""/>
+                    <pic:cNvPicPr/>
+                  </pic:nvPicPr>
+                  <pic:blipFill>
+                    <a:blip r:embed="rId20">
+                      <a:extLst>
+                        <a:ext uri="{28A0092B-C50C-407E-A947-70E740481C1C}">
+                          <a14:useLocalDpi xmlns:a14="http://schemas.microsoft.com/office/drawing/2010/main" val="0"/>
+                        </a:ext>
+                      </a:extLst>
+                    </a:blip>
+                    <a:stretch>
+                      <a:fillRect/>
+                    </a:stretch>
+                  </pic:blipFill>
+                  <pic:spPr>
+                    <a:xfrm>
+                      <a:off x="0" y="0"/>
+                      <a:ext cx="6613525" cy="937895"/>
+                    </a:xfrm>
+                    <a:prstGeom prst="rect">
+                      <a:avLst/>
+                    </a:prstGeom>
+                    <a:ln>
+                      <a:solidFill>
+                        <a:schemeClr val="accent1"/>
+                      </a:solidFill>
+                    </a:ln>
+                  </pic:spPr>
+                </pic:pic>
+              </a:graphicData>
+            </a:graphic>
+            <wp14:sizeRelH relativeFrom="margin">
+              <wp14:pctWidth>0</wp14:pctWidth>
+            </wp14:sizeRelH>
+          </wp:anchor>
+        </w:drawing>
+      </w:r>
+    </w:p>
+    <w:p/>
+    <w:p/>
+    <w:p/>
+    <w:p/>
+    <w:p>
+      <w:pPr>
+        <w:pStyle w:val="Heading3"/>
+        <w:rPr>
+          <w:rFonts w:ascii="Cambria" w:hAnsi="Cambria"/>
+          <w:sz w:val="28"/>
+        </w:rPr>
+      </w:pPr>
+      <w:bookmarkStart w:id="16" w:name="_Toc4610561"/>
+      <w:r>
+        <w:rPr>
+          <w:rFonts w:ascii="Cambria" w:hAnsi="Cambria"/>
+          <w:sz w:val="28"/>
+        </w:rPr>
+        <w:t>Overdue Books Query</w:t>
+      </w:r>
+      <w:bookmarkEnd w:id="16"/>
+    </w:p>
+    <w:p>
+      <w:r>
+        <w:drawing>
+          <wp:anchor distT="0" distB="0" distL="114300" distR="114300" simplePos="0" relativeHeight="251667456" behindDoc="0" locked="0" layoutInCell="1" allowOverlap="1" wp14:anchorId="4E1485F2" wp14:editId="0C3A2139">
+            <wp:simplePos x="0" y="0"/>
+            <wp:positionH relativeFrom="margin">
+              <wp:align>left</wp:align>
+            </wp:positionH>
+            <wp:positionV relativeFrom="page">
+              <wp:posOffset>5197294</wp:posOffset>
+            </wp:positionV>
+            <wp:extent cx="2642461" cy="4002540"/>
+            <wp:effectExtent l="19050" t="19050" r="24765" b="17145"/>
+            <wp:wrapNone/>
+            <wp:docPr id="3" name="Picture 3"/>
+            <wp:cNvGraphicFramePr>
+              <a:graphicFrameLocks xmlns:a="http://schemas.openxmlformats.org/drawingml/2006/main" noChangeAspect="1"/>
+            </wp:cNvGraphicFramePr>
+            <a:graphic xmlns:a="http://schemas.openxmlformats.org/drawingml/2006/main">
+              <a:graphicData uri="http://schemas.openxmlformats.org/drawingml/2006/picture">
+                <pic:pic xmlns:pic="http://schemas.openxmlformats.org/drawingml/2006/picture">
+                  <pic:nvPicPr>
+                    <pic:cNvPr id="1" name=""/>
+                    <pic:cNvPicPr/>
+                  </pic:nvPicPr>
+                  <pic:blipFill>
+                    <a:blip r:embed="rId21" cstate="print">
+                      <a:extLst>
+                        <a:ext uri="{28A0092B-C50C-407E-A947-70E740481C1C}">
+                          <a14:useLocalDpi xmlns:a14="http://schemas.microsoft.com/office/drawing/2010/main" val="0"/>
+                        </a:ext>
+                      </a:extLst>
+                    </a:blip>
+                    <a:stretch>
+                      <a:fillRect/>
+                    </a:stretch>
+                  </pic:blipFill>
+                  <pic:spPr>
+                    <a:xfrm>
+                      <a:off x="0" y="0"/>
+                      <a:ext cx="2642461" cy="4002540"/>
+                    </a:xfrm>
+                    <a:prstGeom prst="rect">
+                      <a:avLst/>
+                    </a:prstGeom>
+                    <a:ln>
+                      <a:solidFill>
+                        <a:schemeClr val="accent1"/>
+                      </a:solidFill>
+                    </a:ln>
+                  </pic:spPr>
+                </pic:pic>
+              </a:graphicData>
+            </a:graphic>
+            <wp14:sizeRelH relativeFrom="margin">
+              <wp14:pctWidth>0</wp14:pctWidth>
+            </wp14:sizeRelH>
+            <wp14:sizeRelV relativeFrom="margin">
+              <wp14:pctHeight>0</wp14:pctHeight>
+            </wp14:sizeRelV>
+          </wp:anchor>
+        </w:drawing>
+      </w:r>
+      <w:r>
+        <w:drawing>
+          <wp:anchor distT="0" distB="0" distL="114300" distR="114300" simplePos="0" relativeHeight="251670528" behindDoc="0" locked="0" layoutInCell="1" allowOverlap="1" wp14:anchorId="1A45ED5C" wp14:editId="0E96846A">
+            <wp:simplePos x="0" y="0"/>
+            <wp:positionH relativeFrom="margin">
+              <wp:posOffset>-635</wp:posOffset>
+            </wp:positionH>
+            <wp:positionV relativeFrom="page">
+              <wp:posOffset>4472305</wp:posOffset>
+            </wp:positionV>
+            <wp:extent cx="6632575" cy="641350"/>
+            <wp:effectExtent l="0" t="0" r="0" b="6350"/>
+            <wp:wrapNone/>
+            <wp:docPr id="15" name="Picture 15"/>
+            <wp:cNvGraphicFramePr>
+              <a:graphicFrameLocks xmlns:a="http://schemas.openxmlformats.org/drawingml/2006/main" noChangeAspect="1"/>
+            </wp:cNvGraphicFramePr>
+            <a:graphic xmlns:a="http://schemas.openxmlformats.org/drawingml/2006/main">
+              <a:graphicData uri="http://schemas.openxmlformats.org/drawingml/2006/picture">
+                <pic:pic xmlns:pic="http://schemas.openxmlformats.org/drawingml/2006/picture">
+                  <pic:nvPicPr>
+                    <pic:cNvPr id="1" name=""/>
+                    <pic:cNvPicPr/>
+                  </pic:nvPicPr>
+                  <pic:blipFill>
+                    <a:blip r:embed="rId22" cstate="print">
+                      <a:extLst>
+                        <a:ext uri="{28A0092B-C50C-407E-A947-70E740481C1C}">
+                          <a14:useLocalDpi xmlns:a14="http://schemas.microsoft.com/office/drawing/2010/main" val="0"/>
+                        </a:ext>
+                      </a:extLst>
+                    </a:blip>
+                    <a:stretch>
+                      <a:fillRect/>
+                    </a:stretch>
+                  </pic:blipFill>
+                  <pic:spPr>
+                    <a:xfrm>
+                      <a:off x="0" y="0"/>
+                      <a:ext cx="6632575" cy="641350"/>
+                    </a:xfrm>
+                    <a:prstGeom prst="rect">
+                      <a:avLst/>
+                    </a:prstGeom>
+                  </pic:spPr>
+                </pic:pic>
+              </a:graphicData>
+            </a:graphic>
+            <wp14:sizeRelH relativeFrom="margin">
+              <wp14:pctWidth>0</wp14:pctWidth>
+            </wp14:sizeRelH>
+            <wp14:sizeRelV relativeFrom="margin">
+              <wp14:pctHeight>0</wp14:pctHeight>
+            </wp14:sizeRelV>
+          </wp:anchor>
+        </w:drawing>
+      </w:r>
+      <w:r>
+        <w:br w:type="page"/>
+      </w:r>
+    </w:p>
+    <w:p>
+      <w:pPr>
+        <w:pStyle w:val="Heading2"/>
+        <w:rPr>
+          <w:rFonts w:ascii="Cambria" w:hAnsi="Cambria"/>
+          <w:sz w:val="36"/>
+        </w:rPr>
+      </w:pPr>
+      <w:bookmarkStart w:id="17" w:name="_Toc4610562"/>
+      <w:r>
+        <w:rPr>
+          <w:rFonts w:ascii="Cambria" w:hAnsi="Cambria"/>
+          <w:sz w:val="36"/>
+        </w:rPr>
+        <w:lastRenderedPageBreak/>
+        <w:t xml:space="preserve">Summary of All Books </w:t>
+      </w:r>
+      <w:r>
+        <w:rPr>
+          <w:rFonts w:ascii="Cambria" w:hAnsi="Cambria"/>
+          <w:sz w:val="36"/>
+        </w:rPr>
+        <w:t>Report</w:t>
+      </w:r>
+      <w:bookmarkEnd w:id="17"/>
+    </w:p>
+    <w:p>
+      <w:r>
+        <w:drawing>
+          <wp:anchor distT="0" distB="0" distL="114300" distR="114300" simplePos="0" relativeHeight="251676672" behindDoc="0" locked="0" layoutInCell="1" allowOverlap="1" wp14:anchorId="6A472C56" wp14:editId="3D7AE0FE">
+            <wp:simplePos x="0" y="0"/>
+            <wp:positionH relativeFrom="column">
+              <wp:posOffset>0</wp:posOffset>
+            </wp:positionH>
+            <wp:positionV relativeFrom="page">
+              <wp:posOffset>743803</wp:posOffset>
+            </wp:positionV>
+            <wp:extent cx="6645910" cy="4678045"/>
+            <wp:effectExtent l="0" t="0" r="2540" b="8255"/>
+            <wp:wrapNone/>
+            <wp:docPr id="21" name="Picture 21"/>
+            <wp:cNvGraphicFramePr>
+              <a:graphicFrameLocks xmlns:a="http://schemas.openxmlformats.org/drawingml/2006/main" noChangeAspect="1"/>
+            </wp:cNvGraphicFramePr>
+            <a:graphic xmlns:a="http://schemas.openxmlformats.org/drawingml/2006/main">
+              <a:graphicData uri="http://schemas.openxmlformats.org/drawingml/2006/picture">
+                <pic:pic xmlns:pic="http://schemas.openxmlformats.org/drawingml/2006/picture">
+                  <pic:nvPicPr>
+                    <pic:cNvPr id="1" name=""/>
+                    <pic:cNvPicPr/>
+                  </pic:nvPicPr>
+                  <pic:blipFill>
+                    <a:blip r:embed="rId23" cstate="print">
+                      <a:extLst>
+                        <a:ext uri="{28A0092B-C50C-407E-A947-70E740481C1C}">
+                          <a14:useLocalDpi xmlns:a14="http://schemas.microsoft.com/office/drawing/2010/main" val="0"/>
+                        </a:ext>
+                      </a:extLst>
+                    </a:blip>
+                    <a:stretch>
+                      <a:fillRect/>
+                    </a:stretch>
+                  </pic:blipFill>
+                  <pic:spPr>
+                    <a:xfrm>
+                      <a:off x="0" y="0"/>
+                      <a:ext cx="6645910" cy="4678045"/>
+                    </a:xfrm>
+                    <a:prstGeom prst="rect">
+                      <a:avLst/>
+                    </a:prstGeom>
+                  </pic:spPr>
+                </pic:pic>
+              </a:graphicData>
+            </a:graphic>
+          </wp:anchor>
+        </w:drawing>
+      </w:r>
     </w:p>
     <w:p>
       <w:pPr>
@@ -6584,8 +8319,288 @@
         </w:tabs>
       </w:pPr>
     </w:p>
+    <w:p>
+      <w:pPr>
+        <w:tabs>
+          <w:tab w:val="left" w:pos="6029"/>
+        </w:tabs>
+      </w:pPr>
+    </w:p>
+    <w:p>
+      <w:pPr>
+        <w:tabs>
+          <w:tab w:val="left" w:pos="6029"/>
+        </w:tabs>
+      </w:pPr>
+    </w:p>
+    <w:p>
+      <w:pPr>
+        <w:tabs>
+          <w:tab w:val="left" w:pos="6029"/>
+        </w:tabs>
+      </w:pPr>
+    </w:p>
+    <w:p>
+      <w:pPr>
+        <w:tabs>
+          <w:tab w:val="left" w:pos="6029"/>
+        </w:tabs>
+      </w:pPr>
+    </w:p>
+    <w:p>
+      <w:pPr>
+        <w:tabs>
+          <w:tab w:val="left" w:pos="6029"/>
+        </w:tabs>
+      </w:pPr>
+    </w:p>
+    <w:p>
+      <w:pPr>
+        <w:tabs>
+          <w:tab w:val="left" w:pos="6029"/>
+        </w:tabs>
+      </w:pPr>
+    </w:p>
+    <w:p>
+      <w:pPr>
+        <w:tabs>
+          <w:tab w:val="left" w:pos="6029"/>
+        </w:tabs>
+      </w:pPr>
+    </w:p>
+    <w:p>
+      <w:pPr>
+        <w:tabs>
+          <w:tab w:val="left" w:pos="6029"/>
+        </w:tabs>
+      </w:pPr>
+    </w:p>
+    <w:p>
+      <w:pPr>
+        <w:tabs>
+          <w:tab w:val="left" w:pos="6029"/>
+        </w:tabs>
+      </w:pPr>
+    </w:p>
+    <w:p>
+      <w:pPr>
+        <w:tabs>
+          <w:tab w:val="left" w:pos="6029"/>
+        </w:tabs>
+      </w:pPr>
+    </w:p>
+    <w:p>
+      <w:pPr>
+        <w:tabs>
+          <w:tab w:val="left" w:pos="6029"/>
+        </w:tabs>
+      </w:pPr>
+    </w:p>
+    <w:p>
+      <w:pPr>
+        <w:tabs>
+          <w:tab w:val="left" w:pos="6029"/>
+        </w:tabs>
+      </w:pPr>
+    </w:p>
+    <w:p>
+      <w:pPr>
+        <w:tabs>
+          <w:tab w:val="left" w:pos="6029"/>
+        </w:tabs>
+      </w:pPr>
+    </w:p>
+    <w:p>
+      <w:pPr>
+        <w:tabs>
+          <w:tab w:val="left" w:pos="6029"/>
+        </w:tabs>
+      </w:pPr>
+    </w:p>
+    <w:p>
+      <w:pPr>
+        <w:tabs>
+          <w:tab w:val="left" w:pos="6029"/>
+        </w:tabs>
+      </w:pPr>
+    </w:p>
+    <w:p>
+      <w:r>
+        <w:br w:type="page"/>
+      </w:r>
+    </w:p>
+    <w:p>
+      <w:pPr>
+        <w:pStyle w:val="Heading2"/>
+        <w:rPr>
+          <w:rFonts w:ascii="Cambria" w:hAnsi="Cambria"/>
+          <w:sz w:val="36"/>
+        </w:rPr>
+      </w:pPr>
+      <w:bookmarkStart w:id="18" w:name="_Toc4610563"/>
+      <w:r>
+        <w:rPr>
+          <w:rFonts w:ascii="Cambria" w:hAnsi="Cambria"/>
+          <w:sz w:val="36"/>
+        </w:rPr>
+        <w:lastRenderedPageBreak/>
+        <w:t>Mail Merge</w:t>
+      </w:r>
+      <w:bookmarkEnd w:id="18"/>
+    </w:p>
+    <w:p>
+      <w:pPr>
+        <w:pStyle w:val="Heading3"/>
+        <w:rPr>
+          <w:rFonts w:ascii="Cambria" w:hAnsi="Cambria"/>
+          <w:sz w:val="28"/>
+        </w:rPr>
+      </w:pPr>
+      <w:bookmarkStart w:id="19" w:name="_Toc4610564"/>
+      <w:r>
+        <w:rPr>
+          <w:rFonts w:ascii="Cambria" w:hAnsi="Cambria"/>
+          <w:sz w:val="28"/>
+        </w:rPr>
+        <w:t>Template Document</w:t>
+      </w:r>
+      <w:bookmarkEnd w:id="19"/>
+    </w:p>
+    <w:p>
+      <w:r>
+        <w:drawing>
+          <wp:anchor distT="0" distB="0" distL="114300" distR="114300" simplePos="0" relativeHeight="251677696" behindDoc="0" locked="0" layoutInCell="1" allowOverlap="1" wp14:anchorId="59C102B7" wp14:editId="096FC3D4">
+            <wp:simplePos x="0" y="0"/>
+            <wp:positionH relativeFrom="margin">
+              <wp:align>center</wp:align>
+            </wp:positionH>
+            <wp:positionV relativeFrom="page">
+              <wp:posOffset>1262198</wp:posOffset>
+            </wp:positionV>
+            <wp:extent cx="6079490" cy="8577580"/>
+            <wp:effectExtent l="0" t="0" r="0" b="0"/>
+            <wp:wrapNone/>
+            <wp:docPr id="22" name="Picture 22"/>
+            <wp:cNvGraphicFramePr>
+              <a:graphicFrameLocks xmlns:a="http://schemas.openxmlformats.org/drawingml/2006/main" noChangeAspect="1"/>
+            </wp:cNvGraphicFramePr>
+            <a:graphic xmlns:a="http://schemas.openxmlformats.org/drawingml/2006/main">
+              <a:graphicData uri="http://schemas.openxmlformats.org/drawingml/2006/picture">
+                <pic:pic xmlns:pic="http://schemas.openxmlformats.org/drawingml/2006/picture">
+                  <pic:nvPicPr>
+                    <pic:cNvPr id="1" name=""/>
+                    <pic:cNvPicPr/>
+                  </pic:nvPicPr>
+                  <pic:blipFill>
+                    <a:blip r:embed="rId24">
+                      <a:extLst>
+                        <a:ext uri="{28A0092B-C50C-407E-A947-70E740481C1C}">
+                          <a14:useLocalDpi xmlns:a14="http://schemas.microsoft.com/office/drawing/2010/main" val="0"/>
+                        </a:ext>
+                      </a:extLst>
+                    </a:blip>
+                    <a:stretch>
+                      <a:fillRect/>
+                    </a:stretch>
+                  </pic:blipFill>
+                  <pic:spPr>
+                    <a:xfrm>
+                      <a:off x="0" y="0"/>
+                      <a:ext cx="6079490" cy="8577580"/>
+                    </a:xfrm>
+                    <a:prstGeom prst="rect">
+                      <a:avLst/>
+                    </a:prstGeom>
+                  </pic:spPr>
+                </pic:pic>
+              </a:graphicData>
+            </a:graphic>
+          </wp:anchor>
+        </w:drawing>
+      </w:r>
+      <w:r>
+        <w:br w:type="page"/>
+      </w:r>
+    </w:p>
+    <w:p>
+      <w:pPr>
+        <w:pStyle w:val="Heading3"/>
+        <w:rPr>
+          <w:rFonts w:ascii="Cambria" w:hAnsi="Cambria"/>
+          <w:sz w:val="28"/>
+        </w:rPr>
+      </w:pPr>
+      <w:bookmarkStart w:id="20" w:name="_Toc4610565"/>
+      <w:r>
+        <w:rPr>
+          <w:rFonts w:ascii="Cambria" w:hAnsi="Cambria"/>
+          <w:sz w:val="28"/>
+        </w:rPr>
+        <w:lastRenderedPageBreak/>
+        <w:t>Example Merged Document</w:t>
+      </w:r>
+      <w:bookmarkEnd w:id="20"/>
+    </w:p>
+    <w:p>
+      <w:pPr>
+        <w:tabs>
+          <w:tab w:val="left" w:pos="6029"/>
+        </w:tabs>
+      </w:pPr>
+      <w:r>
+        <w:drawing>
+          <wp:anchor distT="0" distB="0" distL="114300" distR="114300" simplePos="0" relativeHeight="251678720" behindDoc="0" locked="0" layoutInCell="1" allowOverlap="1" wp14:anchorId="4D6C0331" wp14:editId="3CB393E8">
+            <wp:simplePos x="0" y="0"/>
+            <wp:positionH relativeFrom="margin">
+              <wp:align>center</wp:align>
+            </wp:positionH>
+            <wp:positionV relativeFrom="margin">
+              <wp:align>center</wp:align>
+            </wp:positionV>
+            <wp:extent cx="6111875" cy="8615680"/>
+            <wp:effectExtent l="0" t="0" r="3175" b="0"/>
+            <wp:wrapNone/>
+            <wp:docPr id="23" name="Picture 23"/>
+            <wp:cNvGraphicFramePr>
+              <a:graphicFrameLocks xmlns:a="http://schemas.openxmlformats.org/drawingml/2006/main" noChangeAspect="1"/>
+            </wp:cNvGraphicFramePr>
+            <a:graphic xmlns:a="http://schemas.openxmlformats.org/drawingml/2006/main">
+              <a:graphicData uri="http://schemas.openxmlformats.org/drawingml/2006/picture">
+                <pic:pic xmlns:pic="http://schemas.openxmlformats.org/drawingml/2006/picture">
+                  <pic:nvPicPr>
+                    <pic:cNvPr id="1" name=""/>
+                    <pic:cNvPicPr/>
+                  </pic:nvPicPr>
+                  <pic:blipFill>
+                    <a:blip r:embed="rId25">
+                      <a:extLst>
+                        <a:ext uri="{28A0092B-C50C-407E-A947-70E740481C1C}">
+                          <a14:useLocalDpi xmlns:a14="http://schemas.microsoft.com/office/drawing/2010/main" val="0"/>
+                        </a:ext>
+                      </a:extLst>
+                    </a:blip>
+                    <a:stretch>
+                      <a:fillRect/>
+                    </a:stretch>
+                  </pic:blipFill>
+                  <pic:spPr>
+                    <a:xfrm>
+                      <a:off x="0" y="0"/>
+                      <a:ext cx="6111875" cy="8615680"/>
+                    </a:xfrm>
+                    <a:prstGeom prst="rect">
+                      <a:avLst/>
+                    </a:prstGeom>
+                  </pic:spPr>
+                </pic:pic>
+              </a:graphicData>
+            </a:graphic>
+          </wp:anchor>
+        </w:drawing>
+      </w:r>
+    </w:p>
     <w:sectPr>
-      <w:footerReference w:type="default" r:id="rId16"/>
+      <w:footerReference w:type="default" r:id="rId26"/>
       <w:pgSz w:w="11906" w:h="16838"/>
       <w:pgMar w:top="720" w:right="720" w:bottom="720" w:left="720" w:header="708" w:footer="708" w:gutter="0"/>
       <w:cols w:space="708"/>
@@ -7765,7 +9780,7 @@
 </file>
 
 <file path=customXml/itemProps1.xml><?xml version="1.0" encoding="utf-8"?>
-<ds:datastoreItem xmlns:ds="http://schemas.openxmlformats.org/officeDocument/2006/customXml" ds:itemID="{0890464C-8FF8-46EE-B47F-9B5B377035E5}">
+<ds:datastoreItem xmlns:ds="http://schemas.openxmlformats.org/officeDocument/2006/customXml" ds:itemID="{AE143073-6CC1-4DFC-BB1B-BD4320B887C1}">
   <ds:schemaRefs>
     <ds:schemaRef ds:uri="http://schemas.openxmlformats.org/officeDocument/2006/bibliography"/>
   </ds:schemaRefs>

</xml_diff>